<commit_message>
fix get due diligence
</commit_message>
<xml_diff>
--- a/public/data/templates/dd template suppliers.docx
+++ b/public/data/templates/dd template suppliers.docx
@@ -1,6 +1,6 @@
 
 <file path=word/document.xml><?xml version="1.0" encoding="utf-8"?>
-<w:document xmlns:wpc="http://schemas.microsoft.com/office/word/2010/wordprocessingCanvas" xmlns:cx="http://schemas.microsoft.com/office/drawing/2014/chartex" xmlns:cx1="http://schemas.microsoft.com/office/drawing/2015/9/8/chartex" xmlns:cx2="http://schemas.microsoft.com/office/drawing/2015/10/21/chartex" xmlns:cx3="http://schemas.microsoft.com/office/drawing/2016/5/9/chartex" xmlns:cx4="http://schemas.microsoft.com/office/drawing/2016/5/10/chartex" xmlns:cx5="http://schemas.microsoft.com/office/drawing/2016/5/11/chartex" xmlns:cx6="http://schemas.microsoft.com/office/drawing/2016/5/12/chartex" xmlns:cx7="http://schemas.microsoft.com/office/drawing/2016/5/13/chartex" xmlns:cx8="http://schemas.microsoft.com/office/drawing/2016/5/14/chartex" xmlns:mc="http://schemas.openxmlformats.org/markup-compatibility/2006" xmlns:aink="http://schemas.microsoft.com/office/drawing/2016/ink" xmlns:am3d="http://schemas.microsoft.com/office/drawing/2017/model3d" xmlns:o="urn:schemas-microsoft-com:office:office" xmlns:r="http://schemas.openxmlformats.org/officeDocument/2006/relationships" xmlns:m="http://schemas.openxmlformats.org/officeDocument/2006/math" xmlns:v="urn:schemas-microsoft-com:vml" xmlns:wp14="http://schemas.microsoft.com/office/word/2010/wordprocessingDrawing" xmlns:wp="http://schemas.openxmlformats.org/drawingml/2006/wordprocessingDrawing" xmlns:w10="urn:schemas-microsoft-com:office:word" xmlns:w="http://schemas.openxmlformats.org/wordprocessingml/2006/main" xmlns:w14="http://schemas.microsoft.com/office/word/2010/wordml" xmlns:w15="http://schemas.microsoft.com/office/word/2012/wordml" xmlns:w16cid="http://schemas.microsoft.com/office/word/2016/wordml/cid" xmlns:w16se="http://schemas.microsoft.com/office/word/2015/wordml/symex" xmlns:wpg="http://schemas.microsoft.com/office/word/2010/wordprocessingGroup" xmlns:wpi="http://schemas.microsoft.com/office/word/2010/wordprocessingInk" xmlns:wne="http://schemas.microsoft.com/office/word/2006/wordml" xmlns:wps="http://schemas.microsoft.com/office/word/2010/wordprocessingShape" mc:Ignorable="w14 w15 w16se w16cid wp14">
+<w:document xmlns:wpc="http://schemas.microsoft.com/office/word/2010/wordprocessingCanvas" xmlns:cx="http://schemas.microsoft.com/office/drawing/2014/chartex" xmlns:cx1="http://schemas.microsoft.com/office/drawing/2015/9/8/chartex" xmlns:cx2="http://schemas.microsoft.com/office/drawing/2015/10/21/chartex" xmlns:cx3="http://schemas.microsoft.com/office/drawing/2016/5/9/chartex" xmlns:cx4="http://schemas.microsoft.com/office/drawing/2016/5/10/chartex" xmlns:cx5="http://schemas.microsoft.com/office/drawing/2016/5/11/chartex" xmlns:cx6="http://schemas.microsoft.com/office/drawing/2016/5/12/chartex" xmlns:cx7="http://schemas.microsoft.com/office/drawing/2016/5/13/chartex" xmlns:cx8="http://schemas.microsoft.com/office/drawing/2016/5/14/chartex" xmlns:mc="http://schemas.openxmlformats.org/markup-compatibility/2006" xmlns:aink="http://schemas.microsoft.com/office/drawing/2016/ink" xmlns:am3d="http://schemas.microsoft.com/office/drawing/2017/model3d" xmlns:o="urn:schemas-microsoft-com:office:office" xmlns:oel="http://schemas.microsoft.com/office/2019/extlst" xmlns:r="http://schemas.openxmlformats.org/officeDocument/2006/relationships" xmlns:m="http://schemas.openxmlformats.org/officeDocument/2006/math" xmlns:v="urn:schemas-microsoft-com:vml" xmlns:wp14="http://schemas.microsoft.com/office/word/2010/wordprocessingDrawing" xmlns:wp="http://schemas.openxmlformats.org/drawingml/2006/wordprocessingDrawing" xmlns:w10="urn:schemas-microsoft-com:office:word" xmlns:w="http://schemas.openxmlformats.org/wordprocessingml/2006/main" xmlns:w14="http://schemas.microsoft.com/office/word/2010/wordml" xmlns:w15="http://schemas.microsoft.com/office/word/2012/wordml" xmlns:w16cex="http://schemas.microsoft.com/office/word/2018/wordml/cex" xmlns:w16cid="http://schemas.microsoft.com/office/word/2016/wordml/cid" xmlns:w16="http://schemas.microsoft.com/office/word/2018/wordml" xmlns:w16sdtdh="http://schemas.microsoft.com/office/word/2020/wordml/sdtdatahash" xmlns:w16se="http://schemas.microsoft.com/office/word/2015/wordml/symex" xmlns:wpg="http://schemas.microsoft.com/office/word/2010/wordprocessingGroup" xmlns:wpi="http://schemas.microsoft.com/office/word/2010/wordprocessingInk" xmlns:wne="http://schemas.microsoft.com/office/word/2006/wordml" xmlns:wps="http://schemas.microsoft.com/office/word/2010/wordprocessingShape" mc:Ignorable="w14 w15 w16se w16cid w16 w16cex w16sdtdh wp14">
   <w:body>
     <w:p>
       <w:pPr>
@@ -83,27 +83,7 @@
               <w:rPr>
                 <w:lang w:val="en-GB"/>
               </w:rPr>
-              <w:t xml:space="preserve">Name of the processor/exporter carrying out the visit: </w:t>
-            </w:r>
-            <w:r>
-              <w:rPr>
-                <w:lang w:val="en-GB"/>
-              </w:rPr>
-              <w:t>{</w:t>
-            </w:r>
-            <w:proofErr w:type="spellStart"/>
-            <w:r>
-              <w:rPr>
-                <w:lang w:val="en-GB"/>
-              </w:rPr>
-              <w:t>name_of_processor</w:t>
-            </w:r>
-            <w:proofErr w:type="spellEnd"/>
-            <w:r>
-              <w:rPr>
-                <w:lang w:val="en-GB"/>
-              </w:rPr>
-              <w:t>}</w:t>
+              <w:t>Name of the processor/exporter carrying out the visit:</w:t>
             </w:r>
           </w:p>
         </w:tc>
@@ -251,26 +231,6 @@
               </w:rPr>
               <w:t xml:space="preserve"> </w:t>
             </w:r>
-            <w:r>
-              <w:rPr>
-                <w:lang w:val="en-GB"/>
-              </w:rPr>
-              <w:t>{</w:t>
-            </w:r>
-            <w:proofErr w:type="spellStart"/>
-            <w:r>
-              <w:rPr>
-                <w:lang w:val="en-GB"/>
-              </w:rPr>
-              <w:t>date_of_report</w:t>
-            </w:r>
-            <w:proofErr w:type="spellEnd"/>
-            <w:r>
-              <w:rPr>
-                <w:lang w:val="en-GB"/>
-              </w:rPr>
-              <w:t>}</w:t>
-            </w:r>
           </w:p>
         </w:tc>
         <w:tc>
@@ -496,23 +456,7 @@
                 <w:highlight w:val="yellow"/>
                 <w:lang w:val="en-GB"/>
               </w:rPr>
-              <w:t xml:space="preserve">? </w:t>
-            </w:r>
-            <w:proofErr w:type="spellStart"/>
-            <w:r>
-              <w:rPr>
-                <w:highlight w:val="yellow"/>
-                <w:lang w:val="en-GB"/>
-              </w:rPr>
-              <w:t>Niba</w:t>
-            </w:r>
-            <w:proofErr w:type="spellEnd"/>
-            <w:r>
-              <w:rPr>
-                <w:highlight w:val="yellow"/>
-                <w:lang w:val="en-GB"/>
-              </w:rPr>
-              <w:t xml:space="preserve"> </w:t>
+              <w:t xml:space="preserve">? Niba </w:t>
             </w:r>
             <w:proofErr w:type="spellStart"/>
             <w:r>
@@ -720,27 +664,6 @@
               </w:rPr>
               <w:t xml:space="preserve">: </w:t>
             </w:r>
-            <w:r>
-              <w:rPr>
-                <w:lang w:val="en-GB"/>
-              </w:rPr>
-              <w:t>{</w:t>
-            </w:r>
-            <w:proofErr w:type="spellStart"/>
-            <w:r>
-              <w:rPr>
-                <w:b/>
-                <w:lang w:val="en-GB"/>
-              </w:rPr>
-              <w:t>company_visited</w:t>
-            </w:r>
-            <w:proofErr w:type="spellEnd"/>
-            <w:r>
-              <w:rPr>
-                <w:lang w:val="en-GB"/>
-              </w:rPr>
-              <w:t>}</w:t>
-            </w:r>
           </w:p>
         </w:tc>
         <w:tc>
@@ -781,26 +704,6 @@
                 <w:lang w:val="en-GB"/>
               </w:rPr>
             </w:pPr>
-            <w:r>
-              <w:rPr>
-                <w:lang w:val="en-GB"/>
-              </w:rPr>
-              <w:t>{</w:t>
-            </w:r>
-            <w:proofErr w:type="spellStart"/>
-            <w:r>
-              <w:rPr>
-                <w:lang w:val="en-GB"/>
-              </w:rPr>
-              <w:t>company_license_number</w:t>
-            </w:r>
-            <w:proofErr w:type="spellEnd"/>
-            <w:r>
-              <w:rPr>
-                <w:lang w:val="en-GB"/>
-              </w:rPr>
-              <w:t>}</w:t>
-            </w:r>
           </w:p>
         </w:tc>
       </w:tr>
@@ -832,21 +735,7 @@
               <w:rPr>
                 <w:lang w:val="en-GB"/>
               </w:rPr>
-              <w:t>: {</w:t>
-            </w:r>
-            <w:proofErr w:type="spellStart"/>
-            <w:r>
-              <w:rPr>
-                <w:lang w:val="en-GB"/>
-              </w:rPr>
-              <w:t>number_of_minesites</w:t>
-            </w:r>
-            <w:proofErr w:type="spellEnd"/>
-            <w:r>
-              <w:rPr>
-                <w:lang w:val="en-GB"/>
-              </w:rPr>
-              <w:t>}</w:t>
+              <w:t xml:space="preserve">: </w:t>
             </w:r>
           </w:p>
         </w:tc>
@@ -866,26 +755,6 @@
                 <w:lang w:val="en-GB"/>
               </w:rPr>
               <w:t xml:space="preserve">Number of sites visited: </w:t>
-            </w:r>
-            <w:r>
-              <w:rPr>
-                <w:lang w:val="en-GB"/>
-              </w:rPr>
-              <w:t>{</w:t>
-            </w:r>
-            <w:proofErr w:type="spellStart"/>
-            <w:r>
-              <w:rPr>
-                <w:lang w:val="en-GB"/>
-              </w:rPr>
-              <w:t>number_of_minesites_visited</w:t>
-            </w:r>
-            <w:proofErr w:type="spellEnd"/>
-            <w:r>
-              <w:rPr>
-                <w:lang w:val="en-GB"/>
-              </w:rPr>
-              <w:t>}</w:t>
             </w:r>
           </w:p>
           <w:p>
@@ -934,26 +803,6 @@
                 <w:lang w:val="en-GB"/>
               </w:rPr>
             </w:pPr>
-            <w:r>
-              <w:rPr>
-                <w:lang w:val="en-GB"/>
-              </w:rPr>
-              <w:t>{</w:t>
-            </w:r>
-            <w:proofErr w:type="spellStart"/>
-            <w:r>
-              <w:rPr>
-                <w:lang w:val="en-GB"/>
-              </w:rPr>
-              <w:t>sites_visited</w:t>
-            </w:r>
-            <w:proofErr w:type="spellEnd"/>
-            <w:r>
-              <w:rPr>
-                <w:lang w:val="en-GB"/>
-              </w:rPr>
-              <w:t>}</w:t>
-            </w:r>
           </w:p>
           <w:p>
             <w:pPr>
@@ -1228,36 +1077,6 @@
                 <w:lang w:val="en-GB"/>
               </w:rPr>
             </w:pPr>
-            <w:r>
-              <w:rPr>
-                <w:sz w:val="20"/>
-                <w:lang w:val="en-GB"/>
-              </w:rPr>
-              <w:t>{</w:t>
-            </w:r>
-            <w:proofErr w:type="spellStart"/>
-            <w:r>
-              <w:rPr>
-                <w:sz w:val="20"/>
-                <w:lang w:val="en-GB"/>
-              </w:rPr>
-              <w:t>name_of_site</w:t>
-            </w:r>
-            <w:r>
-              <w:rPr>
-                <w:sz w:val="20"/>
-                <w:lang w:val="en-GB"/>
-              </w:rPr>
-              <w:t>s</w:t>
-            </w:r>
-            <w:proofErr w:type="spellEnd"/>
-            <w:r>
-              <w:rPr>
-                <w:sz w:val="20"/>
-                <w:lang w:val="en-GB"/>
-              </w:rPr>
-              <w:t>}</w:t>
-            </w:r>
           </w:p>
         </w:tc>
         <w:tc>
@@ -1315,40 +1134,6 @@
                 <w:lang w:val="en-GB"/>
               </w:rPr>
             </w:pPr>
-            <w:r>
-              <w:rPr>
-                <w:sz w:val="20"/>
-                <w:szCs w:val="20"/>
-                <w:lang w:val="en-GB"/>
-              </w:rPr>
-              <w:t>{</w:t>
-            </w:r>
-            <w:proofErr w:type="spellStart"/>
-            <w:r>
-              <w:rPr>
-                <w:sz w:val="20"/>
-                <w:szCs w:val="20"/>
-                <w:lang w:val="en-GB"/>
-              </w:rPr>
-              <w:t>code_of_site</w:t>
-            </w:r>
-            <w:r>
-              <w:rPr>
-                <w:sz w:val="20"/>
-                <w:szCs w:val="20"/>
-                <w:lang w:val="en-GB"/>
-              </w:rPr>
-              <w:t>s</w:t>
-            </w:r>
-            <w:proofErr w:type="spellEnd"/>
-            <w:r>
-              <w:rPr>
-                <w:sz w:val="20"/>
-                <w:szCs w:val="20"/>
-                <w:lang w:val="en-GB"/>
-              </w:rPr>
-              <w:t>}</w:t>
-            </w:r>
           </w:p>
         </w:tc>
       </w:tr>
@@ -1385,21 +1170,12 @@
               </w:rPr>
               <w:t xml:space="preserve"> </w:t>
             </w:r>
-            <w:proofErr w:type="spellStart"/>
-            <w:r>
-              <w:rPr>
-                <w:highlight w:val="yellow"/>
-                <w:lang w:val="en-GB"/>
-              </w:rPr>
-              <w:t>Aho</w:t>
-            </w:r>
-            <w:proofErr w:type="spellEnd"/>
-            <w:r>
-              <w:rPr>
-                <w:highlight w:val="yellow"/>
-                <w:lang w:val="en-GB"/>
-              </w:rPr>
-              <w:t xml:space="preserve"> site </w:t>
+            <w:r>
+              <w:rPr>
+                <w:highlight w:val="yellow"/>
+                <w:lang w:val="en-GB"/>
+              </w:rPr>
+              <w:t xml:space="preserve">Aho site </w:t>
             </w:r>
             <w:proofErr w:type="spellStart"/>
             <w:r>
@@ -1445,97 +1221,28 @@
                 <w:b/>
                 <w:lang w:val="en-GB"/>
               </w:rPr>
-              <w:t>{</w:t>
-            </w:r>
-            <w:proofErr w:type="spellStart"/>
+              <w:t>Sector:</w:t>
+            </w:r>
             <w:r>
               <w:rPr>
                 <w:b/>
                 <w:lang w:val="en-GB"/>
               </w:rPr>
-              <w:t>sites_district</w:t>
-            </w:r>
-            <w:proofErr w:type="spellEnd"/>
+              <w:t xml:space="preserve"> </w:t>
+            </w:r>
             <w:r>
               <w:rPr>
                 <w:b/>
                 <w:lang w:val="en-GB"/>
               </w:rPr>
-              <w:t>}</w:t>
+              <w:t>Cell:</w:t>
             </w:r>
             <w:r>
               <w:rPr>
                 <w:b/>
                 <w:lang w:val="en-GB"/>
               </w:rPr>
-              <w:t>, Sector:</w:t>
-            </w:r>
-            <w:r>
-              <w:rPr>
-                <w:b/>
-                <w:lang w:val="en-GB"/>
-              </w:rPr>
-              <w:t xml:space="preserve"> </w:t>
-            </w:r>
-            <w:r>
-              <w:rPr>
-                <w:b/>
-                <w:lang w:val="en-GB"/>
-              </w:rPr>
-              <w:t>{</w:t>
-            </w:r>
-            <w:proofErr w:type="spellStart"/>
-            <w:r>
-              <w:rPr>
-                <w:b/>
-                <w:lang w:val="en-GB"/>
-              </w:rPr>
-              <w:t>sites_sector</w:t>
-            </w:r>
-            <w:proofErr w:type="spellEnd"/>
-            <w:r>
-              <w:rPr>
-                <w:b/>
-                <w:lang w:val="en-GB"/>
-              </w:rPr>
-              <w:t>}</w:t>
-            </w:r>
-            <w:r>
-              <w:rPr>
-                <w:b/>
-                <w:lang w:val="en-GB"/>
-              </w:rPr>
-              <w:t>, Cell:</w:t>
-            </w:r>
-            <w:r>
-              <w:rPr>
-                <w:b/>
-                <w:lang w:val="en-GB"/>
-              </w:rPr>
-              <w:t xml:space="preserve"> </w:t>
-            </w:r>
-            <w:r>
-              <w:rPr>
-                <w:b/>
-                <w:lang w:val="en-GB"/>
-              </w:rPr>
-              <w:t>{</w:t>
-            </w:r>
-            <w:proofErr w:type="spellStart"/>
-            <w:r>
-              <w:rPr>
-                <w:b/>
-                <w:lang w:val="en-GB"/>
-              </w:rPr>
-              <w:t>sites_cell</w:t>
-            </w:r>
-            <w:proofErr w:type="spellEnd"/>
-            <w:r>
-              <w:rPr>
-                <w:b/>
-                <w:lang w:val="en-GB"/>
-              </w:rPr>
-              <w:t>}</w:t>
+              <w:t xml:space="preserve"> </w:t>
             </w:r>
           </w:p>
           <w:p>
@@ -1568,37 +1275,14 @@
                 <w:sz w:val="20"/>
                 <w:lang w:val="en-GB"/>
               </w:rPr>
-              <w:t>Date of the visit:</w:t>
-            </w:r>
-            <w:r>
-              <w:rPr>
-                <w:sz w:val="20"/>
-                <w:lang w:val="en-GB"/>
-              </w:rPr>
-              <w:t xml:space="preserve"> </w:t>
-            </w:r>
-            <w:r>
-              <w:rPr>
-                <w:sz w:val="20"/>
-                <w:lang w:val="en-GB"/>
-              </w:rPr>
-              <w:t>{</w:t>
-            </w:r>
-            <w:proofErr w:type="spellStart"/>
-            <w:r>
-              <w:rPr>
-                <w:sz w:val="20"/>
-                <w:lang w:val="en-GB"/>
-              </w:rPr>
-              <w:t>date_of_visit</w:t>
-            </w:r>
-            <w:proofErr w:type="spellEnd"/>
-            <w:r>
-              <w:rPr>
-                <w:sz w:val="20"/>
-                <w:lang w:val="en-GB"/>
-              </w:rPr>
-              <w:t>}</w:t>
+              <w:t>Date of the visit</w:t>
+            </w:r>
+            <w:r>
+              <w:rPr>
+                <w:sz w:val="20"/>
+                <w:lang w:val="en-GB"/>
+              </w:rPr>
+              <w:t>:</w:t>
             </w:r>
           </w:p>
           <w:p>
@@ -2327,25 +2011,7 @@
                 <w:highlight w:val="yellow"/>
                 <w:lang w:val="en-GB"/>
               </w:rPr>
-              <w:t xml:space="preserve"> baa </w:t>
-            </w:r>
-            <w:proofErr w:type="spellStart"/>
-            <w:r>
-              <w:rPr>
-                <w:sz w:val="20"/>
-                <w:highlight w:val="yellow"/>
-                <w:lang w:val="en-GB"/>
-              </w:rPr>
-              <w:t>boza</w:t>
-            </w:r>
-            <w:proofErr w:type="spellEnd"/>
-            <w:r>
-              <w:rPr>
-                <w:sz w:val="20"/>
-                <w:highlight w:val="yellow"/>
-                <w:lang w:val="en-GB"/>
-              </w:rPr>
-              <w:t xml:space="preserve"> (</w:t>
+              <w:t xml:space="preserve"> baa boza (</w:t>
             </w:r>
             <w:proofErr w:type="spellStart"/>
             <w:r>
@@ -2881,25 +2547,7 @@
                 <w:highlight w:val="yellow"/>
                 <w:lang w:val="en-GB"/>
               </w:rPr>
-              <w:t xml:space="preserve">? </w:t>
-            </w:r>
-            <w:proofErr w:type="spellStart"/>
-            <w:r>
-              <w:rPr>
-                <w:sz w:val="20"/>
-                <w:highlight w:val="yellow"/>
-                <w:lang w:val="en-GB"/>
-              </w:rPr>
-              <w:t>Noba</w:t>
-            </w:r>
-            <w:proofErr w:type="spellEnd"/>
-            <w:r>
-              <w:rPr>
-                <w:sz w:val="20"/>
-                <w:highlight w:val="yellow"/>
-                <w:lang w:val="en-GB"/>
-              </w:rPr>
-              <w:t xml:space="preserve"> </w:t>
+              <w:t xml:space="preserve">? Noba </w:t>
             </w:r>
             <w:proofErr w:type="spellStart"/>
             <w:r>
@@ -3120,10 +2768,10 @@
         <w:tblLook w:val="04A0" w:firstRow="1" w:lastRow="0" w:firstColumn="1" w:lastColumn="0" w:noHBand="0" w:noVBand="1"/>
       </w:tblPr>
       <w:tblGrid>
-        <w:gridCol w:w="3308"/>
-        <w:gridCol w:w="3223"/>
-        <w:gridCol w:w="3254"/>
-        <w:gridCol w:w="3223"/>
+        <w:gridCol w:w="3904"/>
+        <w:gridCol w:w="3085"/>
+        <w:gridCol w:w="3263"/>
+        <w:gridCol w:w="2756"/>
       </w:tblGrid>
       <w:tr>
         <w:trPr>
@@ -3331,27 +2979,7 @@
                 <w:highlight w:val="yellow"/>
                 <w:lang w:val="en-GB"/>
               </w:rPr>
-              <w:t xml:space="preserve"> </w:t>
-            </w:r>
-            <w:proofErr w:type="spellStart"/>
-            <w:r>
-              <w:rPr>
-                <w:sz w:val="20"/>
-                <w:szCs w:val="20"/>
-                <w:highlight w:val="yellow"/>
-                <w:lang w:val="en-GB"/>
-              </w:rPr>
-              <w:t>buri</w:t>
-            </w:r>
-            <w:proofErr w:type="spellEnd"/>
-            <w:r>
-              <w:rPr>
-                <w:sz w:val="20"/>
-                <w:szCs w:val="20"/>
-                <w:highlight w:val="yellow"/>
-                <w:lang w:val="en-GB"/>
-              </w:rPr>
-              <w:t xml:space="preserve"> </w:t>
+              <w:t xml:space="preserve"> buri </w:t>
             </w:r>
             <w:proofErr w:type="spellStart"/>
             <w:r>
@@ -3398,35 +3026,6 @@
                 <w:lang w:val="en-GB"/>
               </w:rPr>
             </w:pPr>
-            <w:r>
-              <w:rPr>
-                <w:b/>
-                <w:sz w:val="20"/>
-                <w:szCs w:val="20"/>
-                <w:lang w:val="en-GB"/>
-              </w:rPr>
-              <w:t>{</w:t>
-            </w:r>
-            <w:proofErr w:type="spellStart"/>
-            <w:r>
-              <w:rPr>
-                <w:b/>
-                <w:sz w:val="20"/>
-                <w:szCs w:val="20"/>
-                <w:lang w:val="en-GB"/>
-              </w:rPr>
-              <w:t>production_per_day_observations</w:t>
-            </w:r>
-            <w:proofErr w:type="spellEnd"/>
-            <w:r>
-              <w:rPr>
-                <w:b/>
-                <w:sz w:val="20"/>
-                <w:szCs w:val="20"/>
-                <w:lang w:val="en-GB"/>
-              </w:rPr>
-              <w:t>}</w:t>
-            </w:r>
           </w:p>
         </w:tc>
         <w:tc>
@@ -3442,46 +3041,6 @@
                 <w:lang w:val="en-GB"/>
               </w:rPr>
             </w:pPr>
-            <w:r>
-              <w:rPr>
-                <w:b/>
-                <w:sz w:val="20"/>
-                <w:szCs w:val="20"/>
-                <w:lang w:val="en-GB"/>
-              </w:rPr>
-              <w:t>{</w:t>
-            </w:r>
-            <w:proofErr w:type="spellStart"/>
-            <w:r>
-              <w:rPr>
-                <w:b/>
-                <w:sz w:val="20"/>
-                <w:szCs w:val="20"/>
-                <w:lang w:val="en-GB"/>
-              </w:rPr>
-              <w:t>production_per_day_</w:t>
-            </w:r>
-            <w:bookmarkStart w:id="0" w:name="_GoBack"/>
-            <w:bookmarkEnd w:id="0"/>
-            <w:r>
-              <w:rPr>
-                <w:b/>
-                <w:sz w:val="20"/>
-                <w:szCs w:val="20"/>
-                <w:lang w:val="en-GB"/>
-              </w:rPr>
-              <w:t>observations</w:t>
-            </w:r>
-            <w:proofErr w:type="spellEnd"/>
-            <w:r>
-              <w:rPr>
-                <w:b/>
-                <w:sz w:val="20"/>
-                <w:szCs w:val="20"/>
-                <w:lang w:val="en-GB"/>
-              </w:rPr>
-              <w:t>}</w:t>
-            </w:r>
           </w:p>
         </w:tc>
         <w:tc>
@@ -3497,35 +3056,6 @@
                 <w:lang w:val="en-GB"/>
               </w:rPr>
             </w:pPr>
-            <w:r>
-              <w:rPr>
-                <w:b/>
-                <w:sz w:val="20"/>
-                <w:szCs w:val="20"/>
-                <w:lang w:val="en-GB"/>
-              </w:rPr>
-              <w:t>{</w:t>
-            </w:r>
-            <w:proofErr w:type="spellStart"/>
-            <w:r>
-              <w:rPr>
-                <w:b/>
-                <w:sz w:val="20"/>
-                <w:szCs w:val="20"/>
-                <w:lang w:val="en-GB"/>
-              </w:rPr>
-              <w:t>production_per_day_observations</w:t>
-            </w:r>
-            <w:proofErr w:type="spellEnd"/>
-            <w:r>
-              <w:rPr>
-                <w:b/>
-                <w:sz w:val="20"/>
-                <w:szCs w:val="20"/>
-                <w:lang w:val="en-GB"/>
-              </w:rPr>
-              <w:t>}</w:t>
-            </w:r>
           </w:p>
         </w:tc>
       </w:tr>
@@ -3842,35 +3372,6 @@
                 <w:lang w:val="en-GB"/>
               </w:rPr>
             </w:pPr>
-            <w:r>
-              <w:rPr>
-                <w:b/>
-                <w:sz w:val="20"/>
-                <w:szCs w:val="20"/>
-                <w:lang w:val="en-GB"/>
-              </w:rPr>
-              <w:t>{</w:t>
-            </w:r>
-            <w:proofErr w:type="spellStart"/>
-            <w:r>
-              <w:rPr>
-                <w:b/>
-                <w:sz w:val="20"/>
-                <w:szCs w:val="20"/>
-                <w:lang w:val="en-GB"/>
-              </w:rPr>
-              <w:t>production_per_day_observations</w:t>
-            </w:r>
-            <w:proofErr w:type="spellEnd"/>
-            <w:r>
-              <w:rPr>
-                <w:b/>
-                <w:sz w:val="20"/>
-                <w:szCs w:val="20"/>
-                <w:lang w:val="en-GB"/>
-              </w:rPr>
-              <w:t>}</w:t>
-            </w:r>
           </w:p>
         </w:tc>
         <w:tc>
@@ -3885,35 +3386,6 @@
                 <w:lang w:val="en-GB"/>
               </w:rPr>
             </w:pPr>
-            <w:r>
-              <w:rPr>
-                <w:b/>
-                <w:sz w:val="20"/>
-                <w:szCs w:val="20"/>
-                <w:lang w:val="en-GB"/>
-              </w:rPr>
-              <w:t>{</w:t>
-            </w:r>
-            <w:proofErr w:type="spellStart"/>
-            <w:r>
-              <w:rPr>
-                <w:b/>
-                <w:sz w:val="20"/>
-                <w:szCs w:val="20"/>
-                <w:lang w:val="en-GB"/>
-              </w:rPr>
-              <w:t>production_per_day_observations</w:t>
-            </w:r>
-            <w:proofErr w:type="spellEnd"/>
-            <w:r>
-              <w:rPr>
-                <w:b/>
-                <w:sz w:val="20"/>
-                <w:szCs w:val="20"/>
-                <w:lang w:val="en-GB"/>
-              </w:rPr>
-              <w:t>}</w:t>
-            </w:r>
           </w:p>
         </w:tc>
         <w:tc>
@@ -3928,35 +3400,6 @@
                 <w:lang w:val="en-GB"/>
               </w:rPr>
             </w:pPr>
-            <w:r>
-              <w:rPr>
-                <w:b/>
-                <w:sz w:val="20"/>
-                <w:szCs w:val="20"/>
-                <w:lang w:val="en-GB"/>
-              </w:rPr>
-              <w:t>{</w:t>
-            </w:r>
-            <w:proofErr w:type="spellStart"/>
-            <w:r>
-              <w:rPr>
-                <w:b/>
-                <w:sz w:val="20"/>
-                <w:szCs w:val="20"/>
-                <w:lang w:val="en-GB"/>
-              </w:rPr>
-              <w:t>production_per_day_observations</w:t>
-            </w:r>
-            <w:proofErr w:type="spellEnd"/>
-            <w:r>
-              <w:rPr>
-                <w:b/>
-                <w:sz w:val="20"/>
-                <w:szCs w:val="20"/>
-                <w:lang w:val="en-GB"/>
-              </w:rPr>
-              <w:t>}</w:t>
-            </w:r>
           </w:p>
         </w:tc>
       </w:tr>
@@ -4095,25 +3538,14 @@
               </w:rPr>
               <w:t xml:space="preserve">Yes: then provide a copy (picture) of the past months (as annex) and complete the above column. </w:t>
             </w:r>
-            <w:proofErr w:type="spellStart"/>
-            <w:r>
-              <w:rPr>
-                <w:sz w:val="20"/>
-                <w:szCs w:val="20"/>
-                <w:highlight w:val="yellow"/>
-                <w:lang w:val="en-GB"/>
-              </w:rPr>
-              <w:t>Niba</w:t>
-            </w:r>
-            <w:proofErr w:type="spellEnd"/>
-            <w:r>
-              <w:rPr>
-                <w:sz w:val="20"/>
-                <w:szCs w:val="20"/>
-                <w:highlight w:val="yellow"/>
-                <w:lang w:val="en-GB"/>
-              </w:rPr>
-              <w:t xml:space="preserve"> </w:t>
+            <w:r>
+              <w:rPr>
+                <w:sz w:val="20"/>
+                <w:szCs w:val="20"/>
+                <w:highlight w:val="yellow"/>
+                <w:lang w:val="en-GB"/>
+              </w:rPr>
+              <w:t xml:space="preserve">Niba </w:t>
             </w:r>
             <w:proofErr w:type="spellStart"/>
             <w:r>
@@ -4153,27 +3585,7 @@
                 <w:highlight w:val="yellow"/>
                 <w:lang w:val="en-GB"/>
               </w:rPr>
-              <w:t xml:space="preserve"> </w:t>
-            </w:r>
-            <w:proofErr w:type="spellStart"/>
-            <w:r>
-              <w:rPr>
-                <w:sz w:val="20"/>
-                <w:szCs w:val="20"/>
-                <w:highlight w:val="yellow"/>
-                <w:lang w:val="en-GB"/>
-              </w:rPr>
-              <w:t>tanga</w:t>
-            </w:r>
-            <w:proofErr w:type="spellEnd"/>
-            <w:r>
-              <w:rPr>
-                <w:sz w:val="20"/>
-                <w:szCs w:val="20"/>
-                <w:highlight w:val="yellow"/>
-                <w:lang w:val="en-GB"/>
-              </w:rPr>
-              <w:t xml:space="preserve"> </w:t>
+              <w:t xml:space="preserve"> tanga </w:t>
             </w:r>
             <w:proofErr w:type="spellStart"/>
             <w:r>
@@ -4603,27 +4015,7 @@
                 <w:highlight w:val="yellow"/>
                 <w:lang w:val="en-GB"/>
               </w:rPr>
-              <w:t xml:space="preserve"> </w:t>
-            </w:r>
-            <w:proofErr w:type="spellStart"/>
-            <w:r>
-              <w:rPr>
-                <w:sz w:val="20"/>
-                <w:szCs w:val="20"/>
-                <w:highlight w:val="yellow"/>
-                <w:lang w:val="en-GB"/>
-              </w:rPr>
-              <w:t>boza</w:t>
-            </w:r>
-            <w:proofErr w:type="spellEnd"/>
-            <w:r>
-              <w:rPr>
-                <w:sz w:val="20"/>
-                <w:szCs w:val="20"/>
-                <w:highlight w:val="yellow"/>
-                <w:lang w:val="en-GB"/>
-              </w:rPr>
-              <w:t xml:space="preserve"> </w:t>
+              <w:t xml:space="preserve"> boza </w:t>
             </w:r>
             <w:proofErr w:type="spellStart"/>
             <w:r>
@@ -4643,27 +4035,7 @@
                 <w:highlight w:val="yellow"/>
                 <w:lang w:val="en-GB"/>
               </w:rPr>
-              <w:t xml:space="preserve"> </w:t>
-            </w:r>
-            <w:proofErr w:type="spellStart"/>
-            <w:r>
-              <w:rPr>
-                <w:sz w:val="20"/>
-                <w:szCs w:val="20"/>
-                <w:highlight w:val="yellow"/>
-                <w:lang w:val="en-GB"/>
-              </w:rPr>
-              <w:t>Niba</w:t>
-            </w:r>
-            <w:proofErr w:type="spellEnd"/>
-            <w:r>
-              <w:rPr>
-                <w:sz w:val="20"/>
-                <w:szCs w:val="20"/>
-                <w:highlight w:val="yellow"/>
-                <w:lang w:val="en-GB"/>
-              </w:rPr>
-              <w:t xml:space="preserve"> </w:t>
+              <w:t xml:space="preserve"> Niba </w:t>
             </w:r>
             <w:proofErr w:type="spellStart"/>
             <w:r>
@@ -4723,27 +4095,7 @@
                 <w:highlight w:val="yellow"/>
                 <w:lang w:val="en-GB"/>
               </w:rPr>
-              <w:t xml:space="preserve">? </w:t>
-            </w:r>
-            <w:proofErr w:type="spellStart"/>
-            <w:r>
-              <w:rPr>
-                <w:sz w:val="20"/>
-                <w:szCs w:val="20"/>
-                <w:highlight w:val="yellow"/>
-                <w:lang w:val="en-GB"/>
-              </w:rPr>
-              <w:t>Niba</w:t>
-            </w:r>
-            <w:proofErr w:type="spellEnd"/>
-            <w:r>
-              <w:rPr>
-                <w:sz w:val="20"/>
-                <w:szCs w:val="20"/>
-                <w:highlight w:val="yellow"/>
-                <w:lang w:val="en-GB"/>
-              </w:rPr>
-              <w:t xml:space="preserve"> </w:t>
+              <w:t xml:space="preserve">? Niba </w:t>
             </w:r>
             <w:proofErr w:type="spellStart"/>
             <w:r>
@@ -5201,27 +4553,7 @@
                 <w:highlight w:val="yellow"/>
                 <w:lang w:val="en-GB"/>
               </w:rPr>
-              <w:t xml:space="preserve"> </w:t>
-            </w:r>
-            <w:proofErr w:type="spellStart"/>
-            <w:r>
-              <w:rPr>
-                <w:sz w:val="20"/>
-                <w:szCs w:val="20"/>
-                <w:highlight w:val="yellow"/>
-                <w:lang w:val="en-GB"/>
-              </w:rPr>
-              <w:t>adafite</w:t>
-            </w:r>
-            <w:proofErr w:type="spellEnd"/>
-            <w:r>
-              <w:rPr>
-                <w:sz w:val="20"/>
-                <w:szCs w:val="20"/>
-                <w:highlight w:val="yellow"/>
-                <w:lang w:val="en-GB"/>
-              </w:rPr>
-              <w:t xml:space="preserve"> </w:t>
+              <w:t xml:space="preserve"> adafite </w:t>
             </w:r>
             <w:proofErr w:type="spellStart"/>
             <w:r>
@@ -5680,15 +5012,6 @@
                 <w:lang w:val="en-GB"/>
               </w:rPr>
             </w:pPr>
-            <w:r>
-              <w:rPr>
-                <w:b/>
-                <w:sz w:val="20"/>
-                <w:szCs w:val="20"/>
-                <w:lang w:val="en-GB"/>
-              </w:rPr>
-              <w:t>{mineral_type1}</w:t>
-            </w:r>
           </w:p>
         </w:tc>
         <w:tc>
@@ -5711,15 +5034,6 @@
                 <w:lang w:val="en-GB"/>
               </w:rPr>
             </w:pPr>
-            <w:r>
-              <w:rPr>
-                <w:b/>
-                <w:sz w:val="20"/>
-                <w:szCs w:val="20"/>
-                <w:lang w:val="en-GB"/>
-              </w:rPr>
-              <w:t>{mineral_type2}</w:t>
-            </w:r>
           </w:p>
         </w:tc>
         <w:tc>
@@ -5744,15 +5058,6 @@
                 <w:lang w:val="en-GB"/>
               </w:rPr>
             </w:pPr>
-            <w:r>
-              <w:rPr>
-                <w:b/>
-                <w:sz w:val="20"/>
-                <w:szCs w:val="20"/>
-                <w:lang w:val="en-GB"/>
-              </w:rPr>
-              <w:t>{mineral_type3}</w:t>
-            </w:r>
           </w:p>
         </w:tc>
         <w:tc>
@@ -5775,15 +5080,6 @@
                 <w:lang w:val="en-GB"/>
               </w:rPr>
             </w:pPr>
-            <w:r>
-              <w:rPr>
-                <w:b/>
-                <w:sz w:val="20"/>
-                <w:szCs w:val="20"/>
-                <w:lang w:val="en-GB"/>
-              </w:rPr>
-              <w:t>{mineral_type4}</w:t>
-            </w:r>
           </w:p>
         </w:tc>
       </w:tr>
@@ -5809,14 +5105,6 @@
                 <w:lang w:val="en-GB"/>
               </w:rPr>
             </w:pPr>
-            <w:r>
-              <w:rPr>
-                <w:sz w:val="20"/>
-                <w:szCs w:val="20"/>
-                <w:lang w:val="en-GB"/>
-              </w:rPr>
-              <w:t>{month_1}</w:t>
-            </w:r>
           </w:p>
         </w:tc>
         <w:tc>
@@ -5838,14 +5126,6 @@
                 <w:szCs w:val="20"/>
               </w:rPr>
             </w:pPr>
-            <w:r>
-              <w:rPr>
-                <w:rFonts w:ascii="Arial" w:hAnsi="Arial" w:cs="Arial"/>
-                <w:sz w:val="20"/>
-                <w:szCs w:val="20"/>
-              </w:rPr>
-              <w:t>{month1_type1}</w:t>
-            </w:r>
           </w:p>
         </w:tc>
         <w:tc>
@@ -5858,32 +5138,7 @@
               <w:right w:val="single" w:sz="6" w:space="0" w:color="auto"/>
             </w:tcBorders>
           </w:tcPr>
-          <w:p>
-            <w:r>
-              <w:rPr>
-                <w:rFonts w:ascii="Arial" w:hAnsi="Arial" w:cs="Arial"/>
-                <w:sz w:val="20"/>
-                <w:szCs w:val="20"/>
-              </w:rPr>
-              <w:t>{month1_type</w:t>
-            </w:r>
-            <w:r>
-              <w:rPr>
-                <w:rFonts w:ascii="Arial" w:hAnsi="Arial" w:cs="Arial"/>
-                <w:sz w:val="20"/>
-                <w:szCs w:val="20"/>
-              </w:rPr>
-              <w:t>2</w:t>
-            </w:r>
-            <w:r>
-              <w:rPr>
-                <w:rFonts w:ascii="Arial" w:hAnsi="Arial" w:cs="Arial"/>
-                <w:sz w:val="20"/>
-                <w:szCs w:val="20"/>
-              </w:rPr>
-              <w:t>}</w:t>
-            </w:r>
-          </w:p>
+          <w:p/>
         </w:tc>
         <w:tc>
           <w:tcPr>
@@ -5896,32 +5151,7 @@
             </w:tcBorders>
             <w:shd w:val="clear" w:color="auto" w:fill="auto"/>
           </w:tcPr>
-          <w:p>
-            <w:r>
-              <w:rPr>
-                <w:rFonts w:ascii="Arial" w:hAnsi="Arial" w:cs="Arial"/>
-                <w:sz w:val="20"/>
-                <w:szCs w:val="20"/>
-              </w:rPr>
-              <w:t>{month1_type</w:t>
-            </w:r>
-            <w:r>
-              <w:rPr>
-                <w:rFonts w:ascii="Arial" w:hAnsi="Arial" w:cs="Arial"/>
-                <w:sz w:val="20"/>
-                <w:szCs w:val="20"/>
-              </w:rPr>
-              <w:t>3</w:t>
-            </w:r>
-            <w:r>
-              <w:rPr>
-                <w:rFonts w:ascii="Arial" w:hAnsi="Arial" w:cs="Arial"/>
-                <w:sz w:val="20"/>
-                <w:szCs w:val="20"/>
-              </w:rPr>
-              <w:t>}</w:t>
-            </w:r>
-          </w:p>
+          <w:p/>
         </w:tc>
         <w:tc>
           <w:tcPr>
@@ -5933,32 +5163,7 @@
               <w:right w:val="single" w:sz="4" w:space="0" w:color="auto"/>
             </w:tcBorders>
           </w:tcPr>
-          <w:p>
-            <w:r>
-              <w:rPr>
-                <w:rFonts w:ascii="Arial" w:hAnsi="Arial" w:cs="Arial"/>
-                <w:sz w:val="20"/>
-                <w:szCs w:val="20"/>
-              </w:rPr>
-              <w:t>{month1_type</w:t>
-            </w:r>
-            <w:r>
-              <w:rPr>
-                <w:rFonts w:ascii="Arial" w:hAnsi="Arial" w:cs="Arial"/>
-                <w:sz w:val="20"/>
-                <w:szCs w:val="20"/>
-              </w:rPr>
-              <w:t>4</w:t>
-            </w:r>
-            <w:r>
-              <w:rPr>
-                <w:rFonts w:ascii="Arial" w:hAnsi="Arial" w:cs="Arial"/>
-                <w:sz w:val="20"/>
-                <w:szCs w:val="20"/>
-              </w:rPr>
-              <w:t>}</w:t>
-            </w:r>
-          </w:p>
+          <w:p/>
         </w:tc>
       </w:tr>
       <w:tr>
@@ -5989,14 +5194,6 @@
                 <w:lang w:val="en-GB"/>
               </w:rPr>
             </w:pPr>
-            <w:r>
-              <w:rPr>
-                <w:sz w:val="20"/>
-                <w:szCs w:val="20"/>
-                <w:lang w:val="en-GB"/>
-              </w:rPr>
-              <w:t>{month_2}</w:t>
-            </w:r>
           </w:p>
         </w:tc>
         <w:tc>
@@ -6017,14 +5214,6 @@
                 <w:szCs w:val="20"/>
               </w:rPr>
             </w:pPr>
-            <w:r>
-              <w:rPr>
-                <w:rFonts w:ascii="Arial" w:hAnsi="Arial" w:cs="Arial"/>
-                <w:sz w:val="20"/>
-                <w:szCs w:val="20"/>
-              </w:rPr>
-              <w:t>{month2_type1}</w:t>
-            </w:r>
           </w:p>
         </w:tc>
         <w:tc>
@@ -6037,48 +5226,7 @@
               <w:right w:val="single" w:sz="6" w:space="0" w:color="auto"/>
             </w:tcBorders>
           </w:tcPr>
-          <w:p>
-            <w:r>
-              <w:rPr>
-                <w:rFonts w:ascii="Arial" w:hAnsi="Arial" w:cs="Arial"/>
-                <w:sz w:val="20"/>
-                <w:szCs w:val="20"/>
-              </w:rPr>
-              <w:t>{month</w:t>
-            </w:r>
-            <w:r>
-              <w:rPr>
-                <w:rFonts w:ascii="Arial" w:hAnsi="Arial" w:cs="Arial"/>
-                <w:sz w:val="20"/>
-                <w:szCs w:val="20"/>
-              </w:rPr>
-              <w:t>2</w:t>
-            </w:r>
-            <w:r>
-              <w:rPr>
-                <w:rFonts w:ascii="Arial" w:hAnsi="Arial" w:cs="Arial"/>
-                <w:sz w:val="20"/>
-                <w:szCs w:val="20"/>
-              </w:rPr>
-              <w:t>_type</w:t>
-            </w:r>
-            <w:r>
-              <w:rPr>
-                <w:rFonts w:ascii="Arial" w:hAnsi="Arial" w:cs="Arial"/>
-                <w:sz w:val="20"/>
-                <w:szCs w:val="20"/>
-              </w:rPr>
-              <w:t>2</w:t>
-            </w:r>
-            <w:r>
-              <w:rPr>
-                <w:rFonts w:ascii="Arial" w:hAnsi="Arial" w:cs="Arial"/>
-                <w:sz w:val="20"/>
-                <w:szCs w:val="20"/>
-              </w:rPr>
-              <w:t>}</w:t>
-            </w:r>
-          </w:p>
+          <w:p/>
         </w:tc>
         <w:tc>
           <w:tcPr>
@@ -6091,48 +5239,7 @@
             </w:tcBorders>
             <w:shd w:val="clear" w:color="auto" w:fill="auto"/>
           </w:tcPr>
-          <w:p>
-            <w:r>
-              <w:rPr>
-                <w:rFonts w:ascii="Arial" w:hAnsi="Arial" w:cs="Arial"/>
-                <w:sz w:val="20"/>
-                <w:szCs w:val="20"/>
-              </w:rPr>
-              <w:t>{month</w:t>
-            </w:r>
-            <w:r>
-              <w:rPr>
-                <w:rFonts w:ascii="Arial" w:hAnsi="Arial" w:cs="Arial"/>
-                <w:sz w:val="20"/>
-                <w:szCs w:val="20"/>
-              </w:rPr>
-              <w:t>2</w:t>
-            </w:r>
-            <w:r>
-              <w:rPr>
-                <w:rFonts w:ascii="Arial" w:hAnsi="Arial" w:cs="Arial"/>
-                <w:sz w:val="20"/>
-                <w:szCs w:val="20"/>
-              </w:rPr>
-              <w:t>_type</w:t>
-            </w:r>
-            <w:r>
-              <w:rPr>
-                <w:rFonts w:ascii="Arial" w:hAnsi="Arial" w:cs="Arial"/>
-                <w:sz w:val="20"/>
-                <w:szCs w:val="20"/>
-              </w:rPr>
-              <w:t>3</w:t>
-            </w:r>
-            <w:r>
-              <w:rPr>
-                <w:rFonts w:ascii="Arial" w:hAnsi="Arial" w:cs="Arial"/>
-                <w:sz w:val="20"/>
-                <w:szCs w:val="20"/>
-              </w:rPr>
-              <w:t>}</w:t>
-            </w:r>
-          </w:p>
+          <w:p/>
         </w:tc>
         <w:tc>
           <w:tcPr>
@@ -6144,48 +5251,7 @@
               <w:right w:val="single" w:sz="4" w:space="0" w:color="auto"/>
             </w:tcBorders>
           </w:tcPr>
-          <w:p>
-            <w:r>
-              <w:rPr>
-                <w:rFonts w:ascii="Arial" w:hAnsi="Arial" w:cs="Arial"/>
-                <w:sz w:val="20"/>
-                <w:szCs w:val="20"/>
-              </w:rPr>
-              <w:t>{month</w:t>
-            </w:r>
-            <w:r>
-              <w:rPr>
-                <w:rFonts w:ascii="Arial" w:hAnsi="Arial" w:cs="Arial"/>
-                <w:sz w:val="20"/>
-                <w:szCs w:val="20"/>
-              </w:rPr>
-              <w:t>2</w:t>
-            </w:r>
-            <w:r>
-              <w:rPr>
-                <w:rFonts w:ascii="Arial" w:hAnsi="Arial" w:cs="Arial"/>
-                <w:sz w:val="20"/>
-                <w:szCs w:val="20"/>
-              </w:rPr>
-              <w:t>_type</w:t>
-            </w:r>
-            <w:r>
-              <w:rPr>
-                <w:rFonts w:ascii="Arial" w:hAnsi="Arial" w:cs="Arial"/>
-                <w:sz w:val="20"/>
-                <w:szCs w:val="20"/>
-              </w:rPr>
-              <w:t>4</w:t>
-            </w:r>
-            <w:r>
-              <w:rPr>
-                <w:rFonts w:ascii="Arial" w:hAnsi="Arial" w:cs="Arial"/>
-                <w:sz w:val="20"/>
-                <w:szCs w:val="20"/>
-              </w:rPr>
-              <w:t>}</w:t>
-            </w:r>
-          </w:p>
+          <w:p/>
         </w:tc>
       </w:tr>
       <w:tr>
@@ -6216,14 +5282,6 @@
                 <w:lang w:val="en-GB"/>
               </w:rPr>
             </w:pPr>
-            <w:r>
-              <w:rPr>
-                <w:sz w:val="20"/>
-                <w:szCs w:val="20"/>
-                <w:lang w:val="en-GB"/>
-              </w:rPr>
-              <w:t>{month_3}</w:t>
-            </w:r>
           </w:p>
         </w:tc>
         <w:tc>
@@ -6244,14 +5302,6 @@
                 <w:szCs w:val="20"/>
               </w:rPr>
             </w:pPr>
-            <w:r>
-              <w:rPr>
-                <w:rFonts w:ascii="Arial" w:hAnsi="Arial" w:cs="Arial"/>
-                <w:sz w:val="20"/>
-                <w:szCs w:val="20"/>
-              </w:rPr>
-              <w:t>{month3_type1}</w:t>
-            </w:r>
           </w:p>
         </w:tc>
         <w:tc>
@@ -6264,48 +5314,7 @@
               <w:right w:val="single" w:sz="6" w:space="0" w:color="auto"/>
             </w:tcBorders>
           </w:tcPr>
-          <w:p>
-            <w:r>
-              <w:rPr>
-                <w:rFonts w:ascii="Arial" w:hAnsi="Arial" w:cs="Arial"/>
-                <w:sz w:val="20"/>
-                <w:szCs w:val="20"/>
-              </w:rPr>
-              <w:t>{month</w:t>
-            </w:r>
-            <w:r>
-              <w:rPr>
-                <w:rFonts w:ascii="Arial" w:hAnsi="Arial" w:cs="Arial"/>
-                <w:sz w:val="20"/>
-                <w:szCs w:val="20"/>
-              </w:rPr>
-              <w:t>3</w:t>
-            </w:r>
-            <w:r>
-              <w:rPr>
-                <w:rFonts w:ascii="Arial" w:hAnsi="Arial" w:cs="Arial"/>
-                <w:sz w:val="20"/>
-                <w:szCs w:val="20"/>
-              </w:rPr>
-              <w:t>_type</w:t>
-            </w:r>
-            <w:r>
-              <w:rPr>
-                <w:rFonts w:ascii="Arial" w:hAnsi="Arial" w:cs="Arial"/>
-                <w:sz w:val="20"/>
-                <w:szCs w:val="20"/>
-              </w:rPr>
-              <w:t>2</w:t>
-            </w:r>
-            <w:r>
-              <w:rPr>
-                <w:rFonts w:ascii="Arial" w:hAnsi="Arial" w:cs="Arial"/>
-                <w:sz w:val="20"/>
-                <w:szCs w:val="20"/>
-              </w:rPr>
-              <w:t>}</w:t>
-            </w:r>
-          </w:p>
+          <w:p/>
         </w:tc>
         <w:tc>
           <w:tcPr>
@@ -6318,48 +5327,7 @@
             </w:tcBorders>
             <w:shd w:val="clear" w:color="auto" w:fill="auto"/>
           </w:tcPr>
-          <w:p>
-            <w:r>
-              <w:rPr>
-                <w:rFonts w:ascii="Arial" w:hAnsi="Arial" w:cs="Arial"/>
-                <w:sz w:val="20"/>
-                <w:szCs w:val="20"/>
-              </w:rPr>
-              <w:t>{month</w:t>
-            </w:r>
-            <w:r>
-              <w:rPr>
-                <w:rFonts w:ascii="Arial" w:hAnsi="Arial" w:cs="Arial"/>
-                <w:sz w:val="20"/>
-                <w:szCs w:val="20"/>
-              </w:rPr>
-              <w:t>3</w:t>
-            </w:r>
-            <w:r>
-              <w:rPr>
-                <w:rFonts w:ascii="Arial" w:hAnsi="Arial" w:cs="Arial"/>
-                <w:sz w:val="20"/>
-                <w:szCs w:val="20"/>
-              </w:rPr>
-              <w:t>_type</w:t>
-            </w:r>
-            <w:r>
-              <w:rPr>
-                <w:rFonts w:ascii="Arial" w:hAnsi="Arial" w:cs="Arial"/>
-                <w:sz w:val="20"/>
-                <w:szCs w:val="20"/>
-              </w:rPr>
-              <w:t>3</w:t>
-            </w:r>
-            <w:r>
-              <w:rPr>
-                <w:rFonts w:ascii="Arial" w:hAnsi="Arial" w:cs="Arial"/>
-                <w:sz w:val="20"/>
-                <w:szCs w:val="20"/>
-              </w:rPr>
-              <w:t>}</w:t>
-            </w:r>
-          </w:p>
+          <w:p/>
         </w:tc>
         <w:tc>
           <w:tcPr>
@@ -6371,48 +5339,7 @@
               <w:right w:val="single" w:sz="4" w:space="0" w:color="auto"/>
             </w:tcBorders>
           </w:tcPr>
-          <w:p>
-            <w:r>
-              <w:rPr>
-                <w:rFonts w:ascii="Arial" w:hAnsi="Arial" w:cs="Arial"/>
-                <w:sz w:val="20"/>
-                <w:szCs w:val="20"/>
-              </w:rPr>
-              <w:t>{month</w:t>
-            </w:r>
-            <w:r>
-              <w:rPr>
-                <w:rFonts w:ascii="Arial" w:hAnsi="Arial" w:cs="Arial"/>
-                <w:sz w:val="20"/>
-                <w:szCs w:val="20"/>
-              </w:rPr>
-              <w:t>3</w:t>
-            </w:r>
-            <w:r>
-              <w:rPr>
-                <w:rFonts w:ascii="Arial" w:hAnsi="Arial" w:cs="Arial"/>
-                <w:sz w:val="20"/>
-                <w:szCs w:val="20"/>
-              </w:rPr>
-              <w:t>_type</w:t>
-            </w:r>
-            <w:r>
-              <w:rPr>
-                <w:rFonts w:ascii="Arial" w:hAnsi="Arial" w:cs="Arial"/>
-                <w:sz w:val="20"/>
-                <w:szCs w:val="20"/>
-              </w:rPr>
-              <w:t>4</w:t>
-            </w:r>
-            <w:r>
-              <w:rPr>
-                <w:rFonts w:ascii="Arial" w:hAnsi="Arial" w:cs="Arial"/>
-                <w:sz w:val="20"/>
-                <w:szCs w:val="20"/>
-              </w:rPr>
-              <w:t>}</w:t>
-            </w:r>
-          </w:p>
+          <w:p/>
         </w:tc>
       </w:tr>
       <w:tr>
@@ -6443,14 +5370,6 @@
                 <w:lang w:val="en-GB"/>
               </w:rPr>
             </w:pPr>
-            <w:r>
-              <w:rPr>
-                <w:sz w:val="20"/>
-                <w:szCs w:val="20"/>
-                <w:lang w:val="en-GB"/>
-              </w:rPr>
-              <w:t>{month_4}</w:t>
-            </w:r>
           </w:p>
         </w:tc>
         <w:tc>
@@ -6471,14 +5390,6 @@
                 <w:szCs w:val="20"/>
               </w:rPr>
             </w:pPr>
-            <w:r>
-              <w:rPr>
-                <w:rFonts w:ascii="Arial" w:hAnsi="Arial" w:cs="Arial"/>
-                <w:sz w:val="20"/>
-                <w:szCs w:val="20"/>
-              </w:rPr>
-              <w:t>{month4_type1}</w:t>
-            </w:r>
           </w:p>
         </w:tc>
         <w:tc>
@@ -6491,48 +5402,7 @@
               <w:right w:val="single" w:sz="6" w:space="0" w:color="auto"/>
             </w:tcBorders>
           </w:tcPr>
-          <w:p>
-            <w:r>
-              <w:rPr>
-                <w:rFonts w:ascii="Arial" w:hAnsi="Arial" w:cs="Arial"/>
-                <w:sz w:val="20"/>
-                <w:szCs w:val="20"/>
-              </w:rPr>
-              <w:t>{month</w:t>
-            </w:r>
-            <w:r>
-              <w:rPr>
-                <w:rFonts w:ascii="Arial" w:hAnsi="Arial" w:cs="Arial"/>
-                <w:sz w:val="20"/>
-                <w:szCs w:val="20"/>
-              </w:rPr>
-              <w:t>4</w:t>
-            </w:r>
-            <w:r>
-              <w:rPr>
-                <w:rFonts w:ascii="Arial" w:hAnsi="Arial" w:cs="Arial"/>
-                <w:sz w:val="20"/>
-                <w:szCs w:val="20"/>
-              </w:rPr>
-              <w:t>_type</w:t>
-            </w:r>
-            <w:r>
-              <w:rPr>
-                <w:rFonts w:ascii="Arial" w:hAnsi="Arial" w:cs="Arial"/>
-                <w:sz w:val="20"/>
-                <w:szCs w:val="20"/>
-              </w:rPr>
-              <w:t>2</w:t>
-            </w:r>
-            <w:r>
-              <w:rPr>
-                <w:rFonts w:ascii="Arial" w:hAnsi="Arial" w:cs="Arial"/>
-                <w:sz w:val="20"/>
-                <w:szCs w:val="20"/>
-              </w:rPr>
-              <w:t>}</w:t>
-            </w:r>
-          </w:p>
+          <w:p/>
         </w:tc>
         <w:tc>
           <w:tcPr>
@@ -6545,48 +5415,7 @@
             </w:tcBorders>
             <w:shd w:val="clear" w:color="auto" w:fill="auto"/>
           </w:tcPr>
-          <w:p>
-            <w:r>
-              <w:rPr>
-                <w:rFonts w:ascii="Arial" w:hAnsi="Arial" w:cs="Arial"/>
-                <w:sz w:val="20"/>
-                <w:szCs w:val="20"/>
-              </w:rPr>
-              <w:t>{month</w:t>
-            </w:r>
-            <w:r>
-              <w:rPr>
-                <w:rFonts w:ascii="Arial" w:hAnsi="Arial" w:cs="Arial"/>
-                <w:sz w:val="20"/>
-                <w:szCs w:val="20"/>
-              </w:rPr>
-              <w:t>4</w:t>
-            </w:r>
-            <w:r>
-              <w:rPr>
-                <w:rFonts w:ascii="Arial" w:hAnsi="Arial" w:cs="Arial"/>
-                <w:sz w:val="20"/>
-                <w:szCs w:val="20"/>
-              </w:rPr>
-              <w:t>_type</w:t>
-            </w:r>
-            <w:r>
-              <w:rPr>
-                <w:rFonts w:ascii="Arial" w:hAnsi="Arial" w:cs="Arial"/>
-                <w:sz w:val="20"/>
-                <w:szCs w:val="20"/>
-              </w:rPr>
-              <w:t>3</w:t>
-            </w:r>
-            <w:r>
-              <w:rPr>
-                <w:rFonts w:ascii="Arial" w:hAnsi="Arial" w:cs="Arial"/>
-                <w:sz w:val="20"/>
-                <w:szCs w:val="20"/>
-              </w:rPr>
-              <w:t>}</w:t>
-            </w:r>
-          </w:p>
+          <w:p/>
         </w:tc>
         <w:tc>
           <w:tcPr>
@@ -6598,48 +5427,7 @@
               <w:right w:val="single" w:sz="4" w:space="0" w:color="auto"/>
             </w:tcBorders>
           </w:tcPr>
-          <w:p>
-            <w:r>
-              <w:rPr>
-                <w:rFonts w:ascii="Arial" w:hAnsi="Arial" w:cs="Arial"/>
-                <w:sz w:val="20"/>
-                <w:szCs w:val="20"/>
-              </w:rPr>
-              <w:t>{month</w:t>
-            </w:r>
-            <w:r>
-              <w:rPr>
-                <w:rFonts w:ascii="Arial" w:hAnsi="Arial" w:cs="Arial"/>
-                <w:sz w:val="20"/>
-                <w:szCs w:val="20"/>
-              </w:rPr>
-              <w:t>4</w:t>
-            </w:r>
-            <w:r>
-              <w:rPr>
-                <w:rFonts w:ascii="Arial" w:hAnsi="Arial" w:cs="Arial"/>
-                <w:sz w:val="20"/>
-                <w:szCs w:val="20"/>
-              </w:rPr>
-              <w:t>_type</w:t>
-            </w:r>
-            <w:r>
-              <w:rPr>
-                <w:rFonts w:ascii="Arial" w:hAnsi="Arial" w:cs="Arial"/>
-                <w:sz w:val="20"/>
-                <w:szCs w:val="20"/>
-              </w:rPr>
-              <w:t>4</w:t>
-            </w:r>
-            <w:r>
-              <w:rPr>
-                <w:rFonts w:ascii="Arial" w:hAnsi="Arial" w:cs="Arial"/>
-                <w:sz w:val="20"/>
-                <w:szCs w:val="20"/>
-              </w:rPr>
-              <w:t>}</w:t>
-            </w:r>
-          </w:p>
+          <w:p/>
         </w:tc>
       </w:tr>
       <w:tr>
@@ -6670,14 +5458,6 @@
                 <w:lang w:val="en-GB"/>
               </w:rPr>
             </w:pPr>
-            <w:r>
-              <w:rPr>
-                <w:sz w:val="20"/>
-                <w:szCs w:val="20"/>
-                <w:lang w:val="en-GB"/>
-              </w:rPr>
-              <w:t>{month_5}</w:t>
-            </w:r>
           </w:p>
         </w:tc>
         <w:tc>
@@ -6698,14 +5478,6 @@
                 <w:szCs w:val="20"/>
               </w:rPr>
             </w:pPr>
-            <w:r>
-              <w:rPr>
-                <w:rFonts w:ascii="Arial" w:hAnsi="Arial" w:cs="Arial"/>
-                <w:sz w:val="20"/>
-                <w:szCs w:val="20"/>
-              </w:rPr>
-              <w:t>{month5_type1}</w:t>
-            </w:r>
           </w:p>
         </w:tc>
         <w:tc>
@@ -6718,48 +5490,7 @@
               <w:right w:val="single" w:sz="6" w:space="0" w:color="auto"/>
             </w:tcBorders>
           </w:tcPr>
-          <w:p>
-            <w:r>
-              <w:rPr>
-                <w:rFonts w:ascii="Arial" w:hAnsi="Arial" w:cs="Arial"/>
-                <w:sz w:val="20"/>
-                <w:szCs w:val="20"/>
-              </w:rPr>
-              <w:t>{month</w:t>
-            </w:r>
-            <w:r>
-              <w:rPr>
-                <w:rFonts w:ascii="Arial" w:hAnsi="Arial" w:cs="Arial"/>
-                <w:sz w:val="20"/>
-                <w:szCs w:val="20"/>
-              </w:rPr>
-              <w:t>5</w:t>
-            </w:r>
-            <w:r>
-              <w:rPr>
-                <w:rFonts w:ascii="Arial" w:hAnsi="Arial" w:cs="Arial"/>
-                <w:sz w:val="20"/>
-                <w:szCs w:val="20"/>
-              </w:rPr>
-              <w:t>_type</w:t>
-            </w:r>
-            <w:r>
-              <w:rPr>
-                <w:rFonts w:ascii="Arial" w:hAnsi="Arial" w:cs="Arial"/>
-                <w:sz w:val="20"/>
-                <w:szCs w:val="20"/>
-              </w:rPr>
-              <w:t>2</w:t>
-            </w:r>
-            <w:r>
-              <w:rPr>
-                <w:rFonts w:ascii="Arial" w:hAnsi="Arial" w:cs="Arial"/>
-                <w:sz w:val="20"/>
-                <w:szCs w:val="20"/>
-              </w:rPr>
-              <w:t>}</w:t>
-            </w:r>
-          </w:p>
+          <w:p/>
         </w:tc>
         <w:tc>
           <w:tcPr>
@@ -6772,48 +5503,7 @@
             </w:tcBorders>
             <w:shd w:val="clear" w:color="auto" w:fill="auto"/>
           </w:tcPr>
-          <w:p>
-            <w:r>
-              <w:rPr>
-                <w:rFonts w:ascii="Arial" w:hAnsi="Arial" w:cs="Arial"/>
-                <w:sz w:val="20"/>
-                <w:szCs w:val="20"/>
-              </w:rPr>
-              <w:t>{month</w:t>
-            </w:r>
-            <w:r>
-              <w:rPr>
-                <w:rFonts w:ascii="Arial" w:hAnsi="Arial" w:cs="Arial"/>
-                <w:sz w:val="20"/>
-                <w:szCs w:val="20"/>
-              </w:rPr>
-              <w:t>5</w:t>
-            </w:r>
-            <w:r>
-              <w:rPr>
-                <w:rFonts w:ascii="Arial" w:hAnsi="Arial" w:cs="Arial"/>
-                <w:sz w:val="20"/>
-                <w:szCs w:val="20"/>
-              </w:rPr>
-              <w:t>_type</w:t>
-            </w:r>
-            <w:r>
-              <w:rPr>
-                <w:rFonts w:ascii="Arial" w:hAnsi="Arial" w:cs="Arial"/>
-                <w:sz w:val="20"/>
-                <w:szCs w:val="20"/>
-              </w:rPr>
-              <w:t>3</w:t>
-            </w:r>
-            <w:r>
-              <w:rPr>
-                <w:rFonts w:ascii="Arial" w:hAnsi="Arial" w:cs="Arial"/>
-                <w:sz w:val="20"/>
-                <w:szCs w:val="20"/>
-              </w:rPr>
-              <w:t>}</w:t>
-            </w:r>
-          </w:p>
+          <w:p/>
         </w:tc>
         <w:tc>
           <w:tcPr>
@@ -6825,48 +5515,7 @@
               <w:right w:val="single" w:sz="4" w:space="0" w:color="auto"/>
             </w:tcBorders>
           </w:tcPr>
-          <w:p>
-            <w:r>
-              <w:rPr>
-                <w:rFonts w:ascii="Arial" w:hAnsi="Arial" w:cs="Arial"/>
-                <w:sz w:val="20"/>
-                <w:szCs w:val="20"/>
-              </w:rPr>
-              <w:t>{month</w:t>
-            </w:r>
-            <w:r>
-              <w:rPr>
-                <w:rFonts w:ascii="Arial" w:hAnsi="Arial" w:cs="Arial"/>
-                <w:sz w:val="20"/>
-                <w:szCs w:val="20"/>
-              </w:rPr>
-              <w:t>5</w:t>
-            </w:r>
-            <w:r>
-              <w:rPr>
-                <w:rFonts w:ascii="Arial" w:hAnsi="Arial" w:cs="Arial"/>
-                <w:sz w:val="20"/>
-                <w:szCs w:val="20"/>
-              </w:rPr>
-              <w:t>_type</w:t>
-            </w:r>
-            <w:r>
-              <w:rPr>
-                <w:rFonts w:ascii="Arial" w:hAnsi="Arial" w:cs="Arial"/>
-                <w:sz w:val="20"/>
-                <w:szCs w:val="20"/>
-              </w:rPr>
-              <w:t>4</w:t>
-            </w:r>
-            <w:r>
-              <w:rPr>
-                <w:rFonts w:ascii="Arial" w:hAnsi="Arial" w:cs="Arial"/>
-                <w:sz w:val="20"/>
-                <w:szCs w:val="20"/>
-              </w:rPr>
-              <w:t>}</w:t>
-            </w:r>
-          </w:p>
+          <w:p/>
         </w:tc>
       </w:tr>
       <w:tr>
@@ -6897,15 +5546,6 @@
                 <w:lang w:val="en-GB"/>
               </w:rPr>
             </w:pPr>
-            <w:r>
-              <w:rPr>
-                <w:sz w:val="20"/>
-                <w:szCs w:val="20"/>
-                <w:lang w:val="en-GB"/>
-              </w:rPr>
-              <w:lastRenderedPageBreak/>
-              <w:t>{month_6}</w:t>
-            </w:r>
           </w:p>
         </w:tc>
         <w:tc>
@@ -6926,14 +5566,6 @@
                 <w:szCs w:val="20"/>
               </w:rPr>
             </w:pPr>
-            <w:r>
-              <w:rPr>
-                <w:rFonts w:ascii="Arial" w:hAnsi="Arial" w:cs="Arial"/>
-                <w:sz w:val="20"/>
-                <w:szCs w:val="20"/>
-              </w:rPr>
-              <w:t>{month6_type1}</w:t>
-            </w:r>
           </w:p>
         </w:tc>
         <w:tc>
@@ -6946,48 +5578,7 @@
               <w:right w:val="single" w:sz="6" w:space="0" w:color="auto"/>
             </w:tcBorders>
           </w:tcPr>
-          <w:p>
-            <w:r>
-              <w:rPr>
-                <w:rFonts w:ascii="Arial" w:hAnsi="Arial" w:cs="Arial"/>
-                <w:sz w:val="20"/>
-                <w:szCs w:val="20"/>
-              </w:rPr>
-              <w:t>{month</w:t>
-            </w:r>
-            <w:r>
-              <w:rPr>
-                <w:rFonts w:ascii="Arial" w:hAnsi="Arial" w:cs="Arial"/>
-                <w:sz w:val="20"/>
-                <w:szCs w:val="20"/>
-              </w:rPr>
-              <w:t>6</w:t>
-            </w:r>
-            <w:r>
-              <w:rPr>
-                <w:rFonts w:ascii="Arial" w:hAnsi="Arial" w:cs="Arial"/>
-                <w:sz w:val="20"/>
-                <w:szCs w:val="20"/>
-              </w:rPr>
-              <w:t>_type</w:t>
-            </w:r>
-            <w:r>
-              <w:rPr>
-                <w:rFonts w:ascii="Arial" w:hAnsi="Arial" w:cs="Arial"/>
-                <w:sz w:val="20"/>
-                <w:szCs w:val="20"/>
-              </w:rPr>
-              <w:t>2</w:t>
-            </w:r>
-            <w:r>
-              <w:rPr>
-                <w:rFonts w:ascii="Arial" w:hAnsi="Arial" w:cs="Arial"/>
-                <w:sz w:val="20"/>
-                <w:szCs w:val="20"/>
-              </w:rPr>
-              <w:t>}</w:t>
-            </w:r>
-          </w:p>
+          <w:p/>
         </w:tc>
         <w:tc>
           <w:tcPr>
@@ -7000,48 +5591,7 @@
             </w:tcBorders>
             <w:shd w:val="clear" w:color="auto" w:fill="auto"/>
           </w:tcPr>
-          <w:p>
-            <w:r>
-              <w:rPr>
-                <w:rFonts w:ascii="Arial" w:hAnsi="Arial" w:cs="Arial"/>
-                <w:sz w:val="20"/>
-                <w:szCs w:val="20"/>
-              </w:rPr>
-              <w:t>{month</w:t>
-            </w:r>
-            <w:r>
-              <w:rPr>
-                <w:rFonts w:ascii="Arial" w:hAnsi="Arial" w:cs="Arial"/>
-                <w:sz w:val="20"/>
-                <w:szCs w:val="20"/>
-              </w:rPr>
-              <w:t>6</w:t>
-            </w:r>
-            <w:r>
-              <w:rPr>
-                <w:rFonts w:ascii="Arial" w:hAnsi="Arial" w:cs="Arial"/>
-                <w:sz w:val="20"/>
-                <w:szCs w:val="20"/>
-              </w:rPr>
-              <w:t>_type</w:t>
-            </w:r>
-            <w:r>
-              <w:rPr>
-                <w:rFonts w:ascii="Arial" w:hAnsi="Arial" w:cs="Arial"/>
-                <w:sz w:val="20"/>
-                <w:szCs w:val="20"/>
-              </w:rPr>
-              <w:t>3</w:t>
-            </w:r>
-            <w:r>
-              <w:rPr>
-                <w:rFonts w:ascii="Arial" w:hAnsi="Arial" w:cs="Arial"/>
-                <w:sz w:val="20"/>
-                <w:szCs w:val="20"/>
-              </w:rPr>
-              <w:t>}</w:t>
-            </w:r>
-          </w:p>
+          <w:p/>
         </w:tc>
         <w:tc>
           <w:tcPr>
@@ -7053,48 +5603,7 @@
               <w:right w:val="single" w:sz="4" w:space="0" w:color="auto"/>
             </w:tcBorders>
           </w:tcPr>
-          <w:p>
-            <w:r>
-              <w:rPr>
-                <w:rFonts w:ascii="Arial" w:hAnsi="Arial" w:cs="Arial"/>
-                <w:sz w:val="20"/>
-                <w:szCs w:val="20"/>
-              </w:rPr>
-              <w:t>{month</w:t>
-            </w:r>
-            <w:r>
-              <w:rPr>
-                <w:rFonts w:ascii="Arial" w:hAnsi="Arial" w:cs="Arial"/>
-                <w:sz w:val="20"/>
-                <w:szCs w:val="20"/>
-              </w:rPr>
-              <w:t>6</w:t>
-            </w:r>
-            <w:r>
-              <w:rPr>
-                <w:rFonts w:ascii="Arial" w:hAnsi="Arial" w:cs="Arial"/>
-                <w:sz w:val="20"/>
-                <w:szCs w:val="20"/>
-              </w:rPr>
-              <w:t>_type</w:t>
-            </w:r>
-            <w:r>
-              <w:rPr>
-                <w:rFonts w:ascii="Arial" w:hAnsi="Arial" w:cs="Arial"/>
-                <w:sz w:val="20"/>
-                <w:szCs w:val="20"/>
-              </w:rPr>
-              <w:t>4</w:t>
-            </w:r>
-            <w:r>
-              <w:rPr>
-                <w:rFonts w:ascii="Arial" w:hAnsi="Arial" w:cs="Arial"/>
-                <w:sz w:val="20"/>
-                <w:szCs w:val="20"/>
-              </w:rPr>
-              <w:t>}</w:t>
-            </w:r>
-          </w:p>
+          <w:p/>
         </w:tc>
       </w:tr>
     </w:tbl>
@@ -7376,27 +5885,7 @@
                 <w:highlight w:val="yellow"/>
                 <w:lang w:val="en-GB"/>
               </w:rPr>
-              <w:t xml:space="preserve">? </w:t>
-            </w:r>
-            <w:proofErr w:type="spellStart"/>
-            <w:r>
-              <w:rPr>
-                <w:sz w:val="20"/>
-                <w:szCs w:val="20"/>
-                <w:highlight w:val="yellow"/>
-                <w:lang w:val="en-GB"/>
-              </w:rPr>
-              <w:t>Niba</w:t>
-            </w:r>
-            <w:proofErr w:type="spellEnd"/>
-            <w:r>
-              <w:rPr>
-                <w:sz w:val="20"/>
-                <w:szCs w:val="20"/>
-                <w:highlight w:val="yellow"/>
-                <w:lang w:val="en-GB"/>
-              </w:rPr>
-              <w:t xml:space="preserve"> </w:t>
+              <w:t xml:space="preserve">? Niba </w:t>
             </w:r>
             <w:proofErr w:type="spellStart"/>
             <w:r>
@@ -8293,27 +6782,7 @@
                 <w:highlight w:val="yellow"/>
                 <w:lang w:val="en-GB"/>
               </w:rPr>
-              <w:t xml:space="preserve">). </w:t>
-            </w:r>
-            <w:proofErr w:type="spellStart"/>
-            <w:r>
-              <w:rPr>
-                <w:sz w:val="20"/>
-                <w:szCs w:val="20"/>
-                <w:highlight w:val="yellow"/>
-                <w:lang w:val="en-GB"/>
-              </w:rPr>
-              <w:t>Niba</w:t>
-            </w:r>
-            <w:proofErr w:type="spellEnd"/>
-            <w:r>
-              <w:rPr>
-                <w:sz w:val="20"/>
-                <w:szCs w:val="20"/>
-                <w:highlight w:val="yellow"/>
-                <w:lang w:val="en-GB"/>
-              </w:rPr>
-              <w:t xml:space="preserve"> </w:t>
+              <w:t xml:space="preserve">). Niba </w:t>
             </w:r>
             <w:proofErr w:type="spellStart"/>
             <w:r>
@@ -8660,27 +7129,7 @@
                 <w:highlight w:val="yellow"/>
                 <w:lang w:val="en-GB"/>
               </w:rPr>
-              <w:t xml:space="preserve">? </w:t>
-            </w:r>
-            <w:proofErr w:type="spellStart"/>
-            <w:r>
-              <w:rPr>
-                <w:sz w:val="20"/>
-                <w:szCs w:val="20"/>
-                <w:highlight w:val="yellow"/>
-                <w:lang w:val="en-GB"/>
-              </w:rPr>
-              <w:t>Niba</w:t>
-            </w:r>
-            <w:proofErr w:type="spellEnd"/>
-            <w:r>
-              <w:rPr>
-                <w:sz w:val="20"/>
-                <w:szCs w:val="20"/>
-                <w:highlight w:val="yellow"/>
-                <w:lang w:val="en-GB"/>
-              </w:rPr>
-              <w:t xml:space="preserve"> </w:t>
+              <w:t xml:space="preserve">? Niba </w:t>
             </w:r>
             <w:proofErr w:type="spellStart"/>
             <w:r>
@@ -8799,25 +7248,14 @@
               </w:rPr>
               <w:t xml:space="preserve"> </w:t>
             </w:r>
-            <w:proofErr w:type="spellStart"/>
-            <w:r>
-              <w:rPr>
-                <w:sz w:val="20"/>
-                <w:szCs w:val="20"/>
-                <w:highlight w:val="yellow"/>
-                <w:lang w:val="en-GB"/>
-              </w:rPr>
-              <w:t>Niba</w:t>
-            </w:r>
-            <w:proofErr w:type="spellEnd"/>
-            <w:r>
-              <w:rPr>
-                <w:sz w:val="20"/>
-                <w:szCs w:val="20"/>
-                <w:highlight w:val="yellow"/>
-                <w:lang w:val="en-GB"/>
-              </w:rPr>
-              <w:t xml:space="preserve"> </w:t>
+            <w:r>
+              <w:rPr>
+                <w:sz w:val="20"/>
+                <w:szCs w:val="20"/>
+                <w:highlight w:val="yellow"/>
+                <w:lang w:val="en-GB"/>
+              </w:rPr>
+              <w:t xml:space="preserve">Niba </w:t>
             </w:r>
             <w:proofErr w:type="spellStart"/>
             <w:r>
@@ -9828,7 +8266,25 @@
                 <w:szCs w:val="20"/>
                 <w:lang w:val="en-GB"/>
               </w:rPr>
-              <w:t xml:space="preserve"> mine site management, level of production and plausibility, working conditions, traceability and due diligence procedures</w:t>
+              <w:t xml:space="preserve"> mine site management, level of production and plausibility, working conditions, </w:t>
+            </w:r>
+            <w:proofErr w:type="gramStart"/>
+            <w:r>
+              <w:rPr>
+                <w:sz w:val="20"/>
+                <w:szCs w:val="20"/>
+                <w:lang w:val="en-GB"/>
+              </w:rPr>
+              <w:t>traceability</w:t>
+            </w:r>
+            <w:proofErr w:type="gramEnd"/>
+            <w:r>
+              <w:rPr>
+                <w:sz w:val="20"/>
+                <w:szCs w:val="20"/>
+                <w:lang w:val="en-GB"/>
+              </w:rPr>
+              <w:t xml:space="preserve"> and due diligence procedures</w:t>
             </w:r>
             <w:r>
               <w:rPr>
@@ -10044,27 +8500,7 @@
                 <w:highlight w:val="yellow"/>
                 <w:lang w:val="en-GB"/>
               </w:rPr>
-              <w:t xml:space="preserve">. </w:t>
-            </w:r>
-            <w:proofErr w:type="spellStart"/>
-            <w:r>
-              <w:rPr>
-                <w:sz w:val="20"/>
-                <w:szCs w:val="20"/>
-                <w:highlight w:val="yellow"/>
-                <w:lang w:val="en-GB"/>
-              </w:rPr>
-              <w:t>Niba</w:t>
-            </w:r>
-            <w:proofErr w:type="spellEnd"/>
-            <w:r>
-              <w:rPr>
-                <w:sz w:val="20"/>
-                <w:szCs w:val="20"/>
-                <w:highlight w:val="yellow"/>
-                <w:lang w:val="en-GB"/>
-              </w:rPr>
-              <w:t xml:space="preserve"> </w:t>
+              <w:t xml:space="preserve">. Niba </w:t>
             </w:r>
             <w:proofErr w:type="spellStart"/>
             <w:r>
@@ -10439,27 +8875,7 @@
                 <w:highlight w:val="yellow"/>
                 <w:lang w:val="en-GB"/>
               </w:rPr>
-              <w:t xml:space="preserve">? </w:t>
-            </w:r>
-            <w:proofErr w:type="spellStart"/>
-            <w:r>
-              <w:rPr>
-                <w:sz w:val="20"/>
-                <w:szCs w:val="20"/>
-                <w:highlight w:val="yellow"/>
-                <w:lang w:val="en-GB"/>
-              </w:rPr>
-              <w:t>Niba</w:t>
-            </w:r>
-            <w:proofErr w:type="spellEnd"/>
-            <w:r>
-              <w:rPr>
-                <w:sz w:val="20"/>
-                <w:szCs w:val="20"/>
-                <w:highlight w:val="yellow"/>
-                <w:lang w:val="en-GB"/>
-              </w:rPr>
-              <w:t xml:space="preserve"> </w:t>
+              <w:t xml:space="preserve">? Niba </w:t>
             </w:r>
             <w:proofErr w:type="spellStart"/>
             <w:r>
@@ -10956,27 +9372,7 @@
                 <w:highlight w:val="yellow"/>
                 <w:lang w:val="en-GB"/>
               </w:rPr>
-              <w:t xml:space="preserve">)? </w:t>
-            </w:r>
-            <w:proofErr w:type="spellStart"/>
-            <w:r>
-              <w:rPr>
-                <w:sz w:val="20"/>
-                <w:szCs w:val="20"/>
-                <w:highlight w:val="yellow"/>
-                <w:lang w:val="en-GB"/>
-              </w:rPr>
-              <w:t>Tanga</w:t>
-            </w:r>
-            <w:proofErr w:type="spellEnd"/>
-            <w:r>
-              <w:rPr>
-                <w:sz w:val="20"/>
-                <w:szCs w:val="20"/>
-                <w:highlight w:val="yellow"/>
-                <w:lang w:val="en-GB"/>
-              </w:rPr>
-              <w:t xml:space="preserve"> </w:t>
+              <w:t xml:space="preserve">)? Tanga </w:t>
             </w:r>
             <w:proofErr w:type="spellStart"/>
             <w:r>
@@ -11166,25 +9562,14 @@
               </w:rPr>
               <w:t xml:space="preserve">  </w:t>
             </w:r>
-            <w:proofErr w:type="spellStart"/>
-            <w:r>
-              <w:rPr>
-                <w:sz w:val="20"/>
-                <w:szCs w:val="20"/>
-                <w:highlight w:val="yellow"/>
-                <w:lang w:val="en-GB"/>
-              </w:rPr>
-              <w:t>Niba</w:t>
-            </w:r>
-            <w:proofErr w:type="spellEnd"/>
-            <w:r>
-              <w:rPr>
-                <w:sz w:val="20"/>
-                <w:szCs w:val="20"/>
-                <w:highlight w:val="yellow"/>
-                <w:lang w:val="en-GB"/>
-              </w:rPr>
-              <w:t xml:space="preserve"> </w:t>
+            <w:r>
+              <w:rPr>
+                <w:sz w:val="20"/>
+                <w:szCs w:val="20"/>
+                <w:highlight w:val="yellow"/>
+                <w:lang w:val="en-GB"/>
+              </w:rPr>
+              <w:t xml:space="preserve">Niba </w:t>
             </w:r>
             <w:proofErr w:type="spellStart"/>
             <w:r>
@@ -11859,7 +10244,7 @@
 </file>
 
 <file path=word/endnotes.xml><?xml version="1.0" encoding="utf-8"?>
-<w:endnotes xmlns:wpc="http://schemas.microsoft.com/office/word/2010/wordprocessingCanvas" xmlns:cx="http://schemas.microsoft.com/office/drawing/2014/chartex" xmlns:cx1="http://schemas.microsoft.com/office/drawing/2015/9/8/chartex" xmlns:cx2="http://schemas.microsoft.com/office/drawing/2015/10/21/chartex" xmlns:cx3="http://schemas.microsoft.com/office/drawing/2016/5/9/chartex" xmlns:cx4="http://schemas.microsoft.com/office/drawing/2016/5/10/chartex" xmlns:cx5="http://schemas.microsoft.com/office/drawing/2016/5/11/chartex" xmlns:cx6="http://schemas.microsoft.com/office/drawing/2016/5/12/chartex" xmlns:cx7="http://schemas.microsoft.com/office/drawing/2016/5/13/chartex" xmlns:cx8="http://schemas.microsoft.com/office/drawing/2016/5/14/chartex" xmlns:mc="http://schemas.openxmlformats.org/markup-compatibility/2006" xmlns:aink="http://schemas.microsoft.com/office/drawing/2016/ink" xmlns:am3d="http://schemas.microsoft.com/office/drawing/2017/model3d" xmlns:o="urn:schemas-microsoft-com:office:office" xmlns:r="http://schemas.openxmlformats.org/officeDocument/2006/relationships" xmlns:m="http://schemas.openxmlformats.org/officeDocument/2006/math" xmlns:v="urn:schemas-microsoft-com:vml" xmlns:wp14="http://schemas.microsoft.com/office/word/2010/wordprocessingDrawing" xmlns:wp="http://schemas.openxmlformats.org/drawingml/2006/wordprocessingDrawing" xmlns:w10="urn:schemas-microsoft-com:office:word" xmlns:w="http://schemas.openxmlformats.org/wordprocessingml/2006/main" xmlns:w14="http://schemas.microsoft.com/office/word/2010/wordml" xmlns:w15="http://schemas.microsoft.com/office/word/2012/wordml" xmlns:w16cid="http://schemas.microsoft.com/office/word/2016/wordml/cid" xmlns:w16se="http://schemas.microsoft.com/office/word/2015/wordml/symex" xmlns:wpg="http://schemas.microsoft.com/office/word/2010/wordprocessingGroup" xmlns:wpi="http://schemas.microsoft.com/office/word/2010/wordprocessingInk" xmlns:wne="http://schemas.microsoft.com/office/word/2006/wordml" xmlns:wps="http://schemas.microsoft.com/office/word/2010/wordprocessingShape" mc:Ignorable="w14 w15 w16se w16cid wp14">
+<w:endnotes xmlns:wpc="http://schemas.microsoft.com/office/word/2010/wordprocessingCanvas" xmlns:cx="http://schemas.microsoft.com/office/drawing/2014/chartex" xmlns:cx1="http://schemas.microsoft.com/office/drawing/2015/9/8/chartex" xmlns:cx2="http://schemas.microsoft.com/office/drawing/2015/10/21/chartex" xmlns:cx3="http://schemas.microsoft.com/office/drawing/2016/5/9/chartex" xmlns:cx4="http://schemas.microsoft.com/office/drawing/2016/5/10/chartex" xmlns:cx5="http://schemas.microsoft.com/office/drawing/2016/5/11/chartex" xmlns:cx6="http://schemas.microsoft.com/office/drawing/2016/5/12/chartex" xmlns:cx7="http://schemas.microsoft.com/office/drawing/2016/5/13/chartex" xmlns:cx8="http://schemas.microsoft.com/office/drawing/2016/5/14/chartex" xmlns:mc="http://schemas.openxmlformats.org/markup-compatibility/2006" xmlns:aink="http://schemas.microsoft.com/office/drawing/2016/ink" xmlns:am3d="http://schemas.microsoft.com/office/drawing/2017/model3d" xmlns:o="urn:schemas-microsoft-com:office:office" xmlns:oel="http://schemas.microsoft.com/office/2019/extlst" xmlns:r="http://schemas.openxmlformats.org/officeDocument/2006/relationships" xmlns:m="http://schemas.openxmlformats.org/officeDocument/2006/math" xmlns:v="urn:schemas-microsoft-com:vml" xmlns:wp14="http://schemas.microsoft.com/office/word/2010/wordprocessingDrawing" xmlns:wp="http://schemas.openxmlformats.org/drawingml/2006/wordprocessingDrawing" xmlns:w10="urn:schemas-microsoft-com:office:word" xmlns:w="http://schemas.openxmlformats.org/wordprocessingml/2006/main" xmlns:w14="http://schemas.microsoft.com/office/word/2010/wordml" xmlns:w15="http://schemas.microsoft.com/office/word/2012/wordml" xmlns:w16cex="http://schemas.microsoft.com/office/word/2018/wordml/cex" xmlns:w16cid="http://schemas.microsoft.com/office/word/2016/wordml/cid" xmlns:w16="http://schemas.microsoft.com/office/word/2018/wordml" xmlns:w16sdtdh="http://schemas.microsoft.com/office/word/2020/wordml/sdtdatahash" xmlns:w16se="http://schemas.microsoft.com/office/word/2015/wordml/symex" xmlns:wpg="http://schemas.microsoft.com/office/word/2010/wordprocessingGroup" xmlns:wpi="http://schemas.microsoft.com/office/word/2010/wordprocessingInk" xmlns:wne="http://schemas.microsoft.com/office/word/2006/wordml" xmlns:wps="http://schemas.microsoft.com/office/word/2010/wordprocessingShape" mc:Ignorable="w14 w15 w16se w16cid w16 w16cex w16sdtdh wp14">
   <w:endnote w:type="separator" w:id="-1">
     <w:p>
       <w:pPr>
@@ -11884,7 +10269,7 @@
 </file>
 
 <file path=word/footnotes.xml><?xml version="1.0" encoding="utf-8"?>
-<w:footnotes xmlns:wpc="http://schemas.microsoft.com/office/word/2010/wordprocessingCanvas" xmlns:cx="http://schemas.microsoft.com/office/drawing/2014/chartex" xmlns:cx1="http://schemas.microsoft.com/office/drawing/2015/9/8/chartex" xmlns:cx2="http://schemas.microsoft.com/office/drawing/2015/10/21/chartex" xmlns:cx3="http://schemas.microsoft.com/office/drawing/2016/5/9/chartex" xmlns:cx4="http://schemas.microsoft.com/office/drawing/2016/5/10/chartex" xmlns:cx5="http://schemas.microsoft.com/office/drawing/2016/5/11/chartex" xmlns:cx6="http://schemas.microsoft.com/office/drawing/2016/5/12/chartex" xmlns:cx7="http://schemas.microsoft.com/office/drawing/2016/5/13/chartex" xmlns:cx8="http://schemas.microsoft.com/office/drawing/2016/5/14/chartex" xmlns:mc="http://schemas.openxmlformats.org/markup-compatibility/2006" xmlns:aink="http://schemas.microsoft.com/office/drawing/2016/ink" xmlns:am3d="http://schemas.microsoft.com/office/drawing/2017/model3d" xmlns:o="urn:schemas-microsoft-com:office:office" xmlns:r="http://schemas.openxmlformats.org/officeDocument/2006/relationships" xmlns:m="http://schemas.openxmlformats.org/officeDocument/2006/math" xmlns:v="urn:schemas-microsoft-com:vml" xmlns:wp14="http://schemas.microsoft.com/office/word/2010/wordprocessingDrawing" xmlns:wp="http://schemas.openxmlformats.org/drawingml/2006/wordprocessingDrawing" xmlns:w10="urn:schemas-microsoft-com:office:word" xmlns:w="http://schemas.openxmlformats.org/wordprocessingml/2006/main" xmlns:w14="http://schemas.microsoft.com/office/word/2010/wordml" xmlns:w15="http://schemas.microsoft.com/office/word/2012/wordml" xmlns:w16cid="http://schemas.microsoft.com/office/word/2016/wordml/cid" xmlns:w16se="http://schemas.microsoft.com/office/word/2015/wordml/symex" xmlns:wpg="http://schemas.microsoft.com/office/word/2010/wordprocessingGroup" xmlns:wpi="http://schemas.microsoft.com/office/word/2010/wordprocessingInk" xmlns:wne="http://schemas.microsoft.com/office/word/2006/wordml" xmlns:wps="http://schemas.microsoft.com/office/word/2010/wordprocessingShape" mc:Ignorable="w14 w15 w16se w16cid wp14">
+<w:footnotes xmlns:wpc="http://schemas.microsoft.com/office/word/2010/wordprocessingCanvas" xmlns:cx="http://schemas.microsoft.com/office/drawing/2014/chartex" xmlns:cx1="http://schemas.microsoft.com/office/drawing/2015/9/8/chartex" xmlns:cx2="http://schemas.microsoft.com/office/drawing/2015/10/21/chartex" xmlns:cx3="http://schemas.microsoft.com/office/drawing/2016/5/9/chartex" xmlns:cx4="http://schemas.microsoft.com/office/drawing/2016/5/10/chartex" xmlns:cx5="http://schemas.microsoft.com/office/drawing/2016/5/11/chartex" xmlns:cx6="http://schemas.microsoft.com/office/drawing/2016/5/12/chartex" xmlns:cx7="http://schemas.microsoft.com/office/drawing/2016/5/13/chartex" xmlns:cx8="http://schemas.microsoft.com/office/drawing/2016/5/14/chartex" xmlns:mc="http://schemas.openxmlformats.org/markup-compatibility/2006" xmlns:aink="http://schemas.microsoft.com/office/drawing/2016/ink" xmlns:am3d="http://schemas.microsoft.com/office/drawing/2017/model3d" xmlns:o="urn:schemas-microsoft-com:office:office" xmlns:oel="http://schemas.microsoft.com/office/2019/extlst" xmlns:r="http://schemas.openxmlformats.org/officeDocument/2006/relationships" xmlns:m="http://schemas.openxmlformats.org/officeDocument/2006/math" xmlns:v="urn:schemas-microsoft-com:vml" xmlns:wp14="http://schemas.microsoft.com/office/word/2010/wordprocessingDrawing" xmlns:wp="http://schemas.openxmlformats.org/drawingml/2006/wordprocessingDrawing" xmlns:w10="urn:schemas-microsoft-com:office:word" xmlns:w="http://schemas.openxmlformats.org/wordprocessingml/2006/main" xmlns:w14="http://schemas.microsoft.com/office/word/2010/wordml" xmlns:w15="http://schemas.microsoft.com/office/word/2012/wordml" xmlns:w16cex="http://schemas.microsoft.com/office/word/2018/wordml/cex" xmlns:w16cid="http://schemas.microsoft.com/office/word/2016/wordml/cid" xmlns:w16="http://schemas.microsoft.com/office/word/2018/wordml" xmlns:w16sdtdh="http://schemas.microsoft.com/office/word/2020/wordml/sdtdatahash" xmlns:w16se="http://schemas.microsoft.com/office/word/2015/wordml/symex" xmlns:wpg="http://schemas.microsoft.com/office/word/2010/wordprocessingGroup" xmlns:wpi="http://schemas.microsoft.com/office/word/2010/wordprocessingInk" xmlns:wne="http://schemas.microsoft.com/office/word/2006/wordml" xmlns:wps="http://schemas.microsoft.com/office/word/2010/wordprocessingShape" mc:Ignorable="w14 w15 w16se w16cid w16 w16cex w16sdtdh wp14">
   <w:footnote w:type="separator" w:id="-1">
     <w:p>
       <w:pPr>
@@ -11937,23 +10322,7 @@
           <w:highlight w:val="cyan"/>
           <w:lang w:val="en-GB"/>
         </w:rPr>
-        <w:t xml:space="preserve"> </w:t>
-      </w:r>
-      <w:proofErr w:type="spellStart"/>
-      <w:r>
-        <w:rPr>
-          <w:highlight w:val="cyan"/>
-          <w:lang w:val="en-GB"/>
-        </w:rPr>
-        <w:t>Kuri</w:t>
-      </w:r>
-      <w:proofErr w:type="spellEnd"/>
-      <w:r>
-        <w:rPr>
-          <w:highlight w:val="cyan"/>
-          <w:lang w:val="en-GB"/>
-        </w:rPr>
-        <w:t xml:space="preserve"> company </w:t>
+        <w:t xml:space="preserve"> Kuri company </w:t>
       </w:r>
       <w:proofErr w:type="spellStart"/>
       <w:r>
@@ -12008,23 +10377,7 @@
           <w:highlight w:val="cyan"/>
           <w:lang w:val="en-GB"/>
         </w:rPr>
-        <w:t xml:space="preserve"> </w:t>
-      </w:r>
-      <w:proofErr w:type="spellStart"/>
-      <w:r>
-        <w:rPr>
-          <w:highlight w:val="cyan"/>
-          <w:lang w:val="en-GB"/>
-        </w:rPr>
-        <w:t>yose</w:t>
-      </w:r>
-      <w:proofErr w:type="spellEnd"/>
-      <w:r>
-        <w:rPr>
-          <w:highlight w:val="cyan"/>
-          <w:lang w:val="en-GB"/>
-        </w:rPr>
-        <w:t xml:space="preserve"> </w:t>
+        <w:t xml:space="preserve"> yose </w:t>
       </w:r>
       <w:proofErr w:type="spellStart"/>
       <w:r>
@@ -12057,7 +10410,7 @@
 </file>
 
 <file path=word/header1.xml><?xml version="1.0" encoding="utf-8"?>
-<w:hdr xmlns:wpc="http://schemas.microsoft.com/office/word/2010/wordprocessingCanvas" xmlns:cx="http://schemas.microsoft.com/office/drawing/2014/chartex" xmlns:cx1="http://schemas.microsoft.com/office/drawing/2015/9/8/chartex" xmlns:cx2="http://schemas.microsoft.com/office/drawing/2015/10/21/chartex" xmlns:cx3="http://schemas.microsoft.com/office/drawing/2016/5/9/chartex" xmlns:cx4="http://schemas.microsoft.com/office/drawing/2016/5/10/chartex" xmlns:cx5="http://schemas.microsoft.com/office/drawing/2016/5/11/chartex" xmlns:cx6="http://schemas.microsoft.com/office/drawing/2016/5/12/chartex" xmlns:cx7="http://schemas.microsoft.com/office/drawing/2016/5/13/chartex" xmlns:cx8="http://schemas.microsoft.com/office/drawing/2016/5/14/chartex" xmlns:mc="http://schemas.openxmlformats.org/markup-compatibility/2006" xmlns:aink="http://schemas.microsoft.com/office/drawing/2016/ink" xmlns:am3d="http://schemas.microsoft.com/office/drawing/2017/model3d" xmlns:o="urn:schemas-microsoft-com:office:office" xmlns:r="http://schemas.openxmlformats.org/officeDocument/2006/relationships" xmlns:m="http://schemas.openxmlformats.org/officeDocument/2006/math" xmlns:v="urn:schemas-microsoft-com:vml" xmlns:wp14="http://schemas.microsoft.com/office/word/2010/wordprocessingDrawing" xmlns:wp="http://schemas.openxmlformats.org/drawingml/2006/wordprocessingDrawing" xmlns:w10="urn:schemas-microsoft-com:office:word" xmlns:w="http://schemas.openxmlformats.org/wordprocessingml/2006/main" xmlns:w14="http://schemas.microsoft.com/office/word/2010/wordml" xmlns:w15="http://schemas.microsoft.com/office/word/2012/wordml" xmlns:w16cid="http://schemas.microsoft.com/office/word/2016/wordml/cid" xmlns:w16se="http://schemas.microsoft.com/office/word/2015/wordml/symex" xmlns:wpg="http://schemas.microsoft.com/office/word/2010/wordprocessingGroup" xmlns:wpi="http://schemas.microsoft.com/office/word/2010/wordprocessingInk" xmlns:wne="http://schemas.microsoft.com/office/word/2006/wordml" xmlns:wps="http://schemas.microsoft.com/office/word/2010/wordprocessingShape" mc:Ignorable="w14 w15 w16se w16cid wp14">
+<w:hdr xmlns:wpc="http://schemas.microsoft.com/office/word/2010/wordprocessingCanvas" xmlns:cx="http://schemas.microsoft.com/office/drawing/2014/chartex" xmlns:cx1="http://schemas.microsoft.com/office/drawing/2015/9/8/chartex" xmlns:cx2="http://schemas.microsoft.com/office/drawing/2015/10/21/chartex" xmlns:cx3="http://schemas.microsoft.com/office/drawing/2016/5/9/chartex" xmlns:cx4="http://schemas.microsoft.com/office/drawing/2016/5/10/chartex" xmlns:cx5="http://schemas.microsoft.com/office/drawing/2016/5/11/chartex" xmlns:cx6="http://schemas.microsoft.com/office/drawing/2016/5/12/chartex" xmlns:cx7="http://schemas.microsoft.com/office/drawing/2016/5/13/chartex" xmlns:cx8="http://schemas.microsoft.com/office/drawing/2016/5/14/chartex" xmlns:mc="http://schemas.openxmlformats.org/markup-compatibility/2006" xmlns:aink="http://schemas.microsoft.com/office/drawing/2016/ink" xmlns:am3d="http://schemas.microsoft.com/office/drawing/2017/model3d" xmlns:o="urn:schemas-microsoft-com:office:office" xmlns:oel="http://schemas.microsoft.com/office/2019/extlst" xmlns:r="http://schemas.openxmlformats.org/officeDocument/2006/relationships" xmlns:m="http://schemas.openxmlformats.org/officeDocument/2006/math" xmlns:v="urn:schemas-microsoft-com:vml" xmlns:wp14="http://schemas.microsoft.com/office/word/2010/wordprocessingDrawing" xmlns:wp="http://schemas.openxmlformats.org/drawingml/2006/wordprocessingDrawing" xmlns:w10="urn:schemas-microsoft-com:office:word" xmlns:w="http://schemas.openxmlformats.org/wordprocessingml/2006/main" xmlns:w14="http://schemas.microsoft.com/office/word/2010/wordml" xmlns:w15="http://schemas.microsoft.com/office/word/2012/wordml" xmlns:w16cex="http://schemas.microsoft.com/office/word/2018/wordml/cex" xmlns:w16cid="http://schemas.microsoft.com/office/word/2016/wordml/cid" xmlns:w16="http://schemas.microsoft.com/office/word/2018/wordml" xmlns:w16sdtdh="http://schemas.microsoft.com/office/word/2020/wordml/sdtdatahash" xmlns:w16se="http://schemas.microsoft.com/office/word/2015/wordml/symex" xmlns:wpg="http://schemas.microsoft.com/office/word/2010/wordprocessingGroup" xmlns:wpi="http://schemas.microsoft.com/office/word/2010/wordprocessingInk" xmlns:wne="http://schemas.microsoft.com/office/word/2006/wordml" xmlns:wps="http://schemas.microsoft.com/office/word/2010/wordprocessingShape" mc:Ignorable="w14 w15 w16se w16cid w16 w16cex w16sdtdh wp14">
   <w:p>
     <w:pPr>
       <w:pStyle w:val="Header"/>
@@ -12074,7 +10427,7 @@
 </file>
 
 <file path=word/numbering.xml><?xml version="1.0" encoding="utf-8"?>
-<w:numbering xmlns:wpc="http://schemas.microsoft.com/office/word/2010/wordprocessingCanvas" xmlns:cx="http://schemas.microsoft.com/office/drawing/2014/chartex" xmlns:cx1="http://schemas.microsoft.com/office/drawing/2015/9/8/chartex" xmlns:cx2="http://schemas.microsoft.com/office/drawing/2015/10/21/chartex" xmlns:cx3="http://schemas.microsoft.com/office/drawing/2016/5/9/chartex" xmlns:cx4="http://schemas.microsoft.com/office/drawing/2016/5/10/chartex" xmlns:cx5="http://schemas.microsoft.com/office/drawing/2016/5/11/chartex" xmlns:cx6="http://schemas.microsoft.com/office/drawing/2016/5/12/chartex" xmlns:cx7="http://schemas.microsoft.com/office/drawing/2016/5/13/chartex" xmlns:cx8="http://schemas.microsoft.com/office/drawing/2016/5/14/chartex" xmlns:mc="http://schemas.openxmlformats.org/markup-compatibility/2006" xmlns:aink="http://schemas.microsoft.com/office/drawing/2016/ink" xmlns:am3d="http://schemas.microsoft.com/office/drawing/2017/model3d" xmlns:o="urn:schemas-microsoft-com:office:office" xmlns:r="http://schemas.openxmlformats.org/officeDocument/2006/relationships" xmlns:m="http://schemas.openxmlformats.org/officeDocument/2006/math" xmlns:v="urn:schemas-microsoft-com:vml" xmlns:wp14="http://schemas.microsoft.com/office/word/2010/wordprocessingDrawing" xmlns:wp="http://schemas.openxmlformats.org/drawingml/2006/wordprocessingDrawing" xmlns:w10="urn:schemas-microsoft-com:office:word" xmlns:w="http://schemas.openxmlformats.org/wordprocessingml/2006/main" xmlns:w14="http://schemas.microsoft.com/office/word/2010/wordml" xmlns:w15="http://schemas.microsoft.com/office/word/2012/wordml" xmlns:w16cid="http://schemas.microsoft.com/office/word/2016/wordml/cid" xmlns:w16se="http://schemas.microsoft.com/office/word/2015/wordml/symex" xmlns:wpg="http://schemas.microsoft.com/office/word/2010/wordprocessingGroup" xmlns:wpi="http://schemas.microsoft.com/office/word/2010/wordprocessingInk" xmlns:wne="http://schemas.microsoft.com/office/word/2006/wordml" xmlns:wps="http://schemas.microsoft.com/office/word/2010/wordprocessingShape" mc:Ignorable="w14 w15 w16se w16cid wp14">
+<w:numbering xmlns:wpc="http://schemas.microsoft.com/office/word/2010/wordprocessingCanvas" xmlns:cx="http://schemas.microsoft.com/office/drawing/2014/chartex" xmlns:cx1="http://schemas.microsoft.com/office/drawing/2015/9/8/chartex" xmlns:cx2="http://schemas.microsoft.com/office/drawing/2015/10/21/chartex" xmlns:cx3="http://schemas.microsoft.com/office/drawing/2016/5/9/chartex" xmlns:cx4="http://schemas.microsoft.com/office/drawing/2016/5/10/chartex" xmlns:cx5="http://schemas.microsoft.com/office/drawing/2016/5/11/chartex" xmlns:cx6="http://schemas.microsoft.com/office/drawing/2016/5/12/chartex" xmlns:cx7="http://schemas.microsoft.com/office/drawing/2016/5/13/chartex" xmlns:cx8="http://schemas.microsoft.com/office/drawing/2016/5/14/chartex" xmlns:mc="http://schemas.openxmlformats.org/markup-compatibility/2006" xmlns:aink="http://schemas.microsoft.com/office/drawing/2016/ink" xmlns:am3d="http://schemas.microsoft.com/office/drawing/2017/model3d" xmlns:o="urn:schemas-microsoft-com:office:office" xmlns:oel="http://schemas.microsoft.com/office/2019/extlst" xmlns:r="http://schemas.openxmlformats.org/officeDocument/2006/relationships" xmlns:m="http://schemas.openxmlformats.org/officeDocument/2006/math" xmlns:v="urn:schemas-microsoft-com:vml" xmlns:wp14="http://schemas.microsoft.com/office/word/2010/wordprocessingDrawing" xmlns:wp="http://schemas.openxmlformats.org/drawingml/2006/wordprocessingDrawing" xmlns:w10="urn:schemas-microsoft-com:office:word" xmlns:w="http://schemas.openxmlformats.org/wordprocessingml/2006/main" xmlns:w14="http://schemas.microsoft.com/office/word/2010/wordml" xmlns:w15="http://schemas.microsoft.com/office/word/2012/wordml" xmlns:w16cex="http://schemas.microsoft.com/office/word/2018/wordml/cex" xmlns:w16cid="http://schemas.microsoft.com/office/word/2016/wordml/cid" xmlns:w16="http://schemas.microsoft.com/office/word/2018/wordml" xmlns:w16sdtdh="http://schemas.microsoft.com/office/word/2020/wordml/sdtdatahash" xmlns:w16se="http://schemas.microsoft.com/office/word/2015/wordml/symex" xmlns:wpg="http://schemas.microsoft.com/office/word/2010/wordprocessingGroup" xmlns:wpi="http://schemas.microsoft.com/office/word/2010/wordprocessingInk" xmlns:wne="http://schemas.microsoft.com/office/word/2006/wordml" xmlns:wps="http://schemas.microsoft.com/office/word/2010/wordprocessingShape" mc:Ignorable="w14 w15 w16se w16cid w16 w16cex w16sdtdh wp14">
   <w:abstractNum w:abstractNumId="0" w15:restartNumberingAfterBreak="0">
     <w:nsid w:val="0F4E520E"/>
     <w:multiLevelType w:val="hybridMultilevel"/>
@@ -13037,41 +11390,41 @@
       </w:pPr>
     </w:lvl>
   </w:abstractNum>
-  <w:num w:numId="1">
+  <w:num w:numId="1" w16cid:durableId="1836801080">
     <w:abstractNumId w:val="2"/>
   </w:num>
-  <w:num w:numId="2">
+  <w:num w:numId="2" w16cid:durableId="1694526210">
     <w:abstractNumId w:val="6"/>
   </w:num>
-  <w:num w:numId="3">
+  <w:num w:numId="3" w16cid:durableId="115367126">
     <w:abstractNumId w:val="0"/>
   </w:num>
-  <w:num w:numId="4">
+  <w:num w:numId="4" w16cid:durableId="1050887873">
     <w:abstractNumId w:val="4"/>
   </w:num>
-  <w:num w:numId="5">
+  <w:num w:numId="5" w16cid:durableId="370568153">
     <w:abstractNumId w:val="9"/>
   </w:num>
-  <w:num w:numId="6">
+  <w:num w:numId="6" w16cid:durableId="87390303">
     <w:abstractNumId w:val="5"/>
   </w:num>
-  <w:num w:numId="7">
+  <w:num w:numId="7" w16cid:durableId="1126697138">
     <w:abstractNumId w:val="7"/>
   </w:num>
-  <w:num w:numId="8">
+  <w:num w:numId="8" w16cid:durableId="399792883">
     <w:abstractNumId w:val="3"/>
   </w:num>
-  <w:num w:numId="9">
+  <w:num w:numId="9" w16cid:durableId="98069038">
     <w:abstractNumId w:val="8"/>
   </w:num>
-  <w:num w:numId="10">
+  <w:num w:numId="10" w16cid:durableId="1312101476">
     <w:abstractNumId w:val="1"/>
   </w:num>
 </w:numbering>
 </file>
 
 <file path=word/styles.xml><?xml version="1.0" encoding="utf-8"?>
-<w:styles xmlns:mc="http://schemas.openxmlformats.org/markup-compatibility/2006" xmlns:r="http://schemas.openxmlformats.org/officeDocument/2006/relationships" xmlns:w="http://schemas.openxmlformats.org/wordprocessingml/2006/main" xmlns:w14="http://schemas.microsoft.com/office/word/2010/wordml" xmlns:w15="http://schemas.microsoft.com/office/word/2012/wordml" xmlns:w16cid="http://schemas.microsoft.com/office/word/2016/wordml/cid" xmlns:w16se="http://schemas.microsoft.com/office/word/2015/wordml/symex" mc:Ignorable="w14 w15 w16se w16cid">
+<w:styles xmlns:mc="http://schemas.openxmlformats.org/markup-compatibility/2006" xmlns:r="http://schemas.openxmlformats.org/officeDocument/2006/relationships" xmlns:w="http://schemas.openxmlformats.org/wordprocessingml/2006/main" xmlns:w14="http://schemas.microsoft.com/office/word/2010/wordml" xmlns:w15="http://schemas.microsoft.com/office/word/2012/wordml" xmlns:w16cex="http://schemas.microsoft.com/office/word/2018/wordml/cex" xmlns:w16cid="http://schemas.microsoft.com/office/word/2016/wordml/cid" xmlns:w16="http://schemas.microsoft.com/office/word/2018/wordml" xmlns:w16sdtdh="http://schemas.microsoft.com/office/word/2020/wordml/sdtdatahash" xmlns:w16se="http://schemas.microsoft.com/office/word/2015/wordml/symex" mc:Ignorable="w14 w15 w16se w16cid w16 w16cex w16sdtdh">
   <w:docDefaults>
     <w:rPrDefault>
       <w:rPr>
@@ -13087,7 +11440,7 @@
       </w:pPr>
     </w:pPrDefault>
   </w:docDefaults>
-  <w:latentStyles w:defLockedState="0" w:defUIPriority="99" w:defSemiHidden="0" w:defUnhideWhenUsed="0" w:defQFormat="0" w:count="375">
+  <w:latentStyles w:defLockedState="0" w:defUIPriority="99" w:defSemiHidden="0" w:defUnhideWhenUsed="0" w:defQFormat="0" w:count="376">
     <w:lsdException w:name="Normal" w:uiPriority="0" w:qFormat="1"/>
     <w:lsdException w:name="heading 1" w:uiPriority="9" w:qFormat="1"/>
     <w:lsdException w:name="heading 2" w:semiHidden="1" w:uiPriority="9" w:unhideWhenUsed="1" w:qFormat="1"/>
@@ -13463,6 +11816,7 @@
     <w:lsdException w:name="Smart Hyperlink" w:semiHidden="1" w:unhideWhenUsed="1"/>
     <w:lsdException w:name="Hashtag" w:semiHidden="1" w:unhideWhenUsed="1"/>
     <w:lsdException w:name="Unresolved Mention" w:semiHidden="1" w:unhideWhenUsed="1"/>
+    <w:lsdException w:name="Smart Link" w:semiHidden="1" w:unhideWhenUsed="1"/>
   </w:latentStyles>
   <w:style w:type="paragraph" w:default="1" w:styleId="Normal">
     <w:name w:val="Normal"/>

</xml_diff>